<commit_message>
Updated document to include key information about persistence and other features
</commit_message>
<xml_diff>
--- a/Capstone_Stage1.docx
+++ b/Capstone_Stage1.docx
@@ -2,303 +2,6 @@
 <file path=word/document.xml><?xml version="1.0" encoding="utf-8"?>
 <w:document xmlns:wpc="http://schemas.microsoft.com/office/word/2010/wordprocessingCanvas" xmlns:cx="http://schemas.microsoft.com/office/drawing/2014/chartex" xmlns:cx1="http://schemas.microsoft.com/office/drawing/2015/9/8/chartex" xmlns:cx2="http://schemas.microsoft.com/office/drawing/2015/10/21/chartex" xmlns:cx3="http://schemas.microsoft.com/office/drawing/2016/5/9/chartex" xmlns:cx4="http://schemas.microsoft.com/office/drawing/2016/5/10/chartex" xmlns:cx5="http://schemas.microsoft.com/office/drawing/2016/5/11/chartex" xmlns:cx6="http://schemas.microsoft.com/office/drawing/2016/5/12/chartex" xmlns:cx7="http://schemas.microsoft.com/office/drawing/2016/5/13/chartex" xmlns:cx8="http://schemas.microsoft.com/office/drawing/2016/5/14/chartex" xmlns:mc="http://schemas.openxmlformats.org/markup-compatibility/2006" xmlns:aink="http://schemas.microsoft.com/office/drawing/2016/ink" xmlns:am3d="http://schemas.microsoft.com/office/drawing/2017/model3d" xmlns:o="urn:schemas-microsoft-com:office:office" xmlns:r="http://schemas.openxmlformats.org/officeDocument/2006/relationships" xmlns:m="http://schemas.openxmlformats.org/officeDocument/2006/math" xmlns:v="urn:schemas-microsoft-com:vml" xmlns:wp14="http://schemas.microsoft.com/office/word/2010/wordprocessingDrawing" xmlns:wp="http://schemas.openxmlformats.org/drawingml/2006/wordprocessingDrawing" xmlns:w10="urn:schemas-microsoft-com:office:word" xmlns:w="http://schemas.openxmlformats.org/wordprocessingml/2006/main" xmlns:w14="http://schemas.microsoft.com/office/word/2010/wordml" xmlns:w15="http://schemas.microsoft.com/office/word/2012/wordml" xmlns:w16cid="http://schemas.microsoft.com/office/word/2016/wordml/cid" xmlns:w16se="http://schemas.microsoft.com/office/word/2015/wordml/symex" xmlns:wpg="http://schemas.microsoft.com/office/word/2010/wordprocessingGroup" xmlns:wpi="http://schemas.microsoft.com/office/word/2010/wordprocessingInk" xmlns:wne="http://schemas.microsoft.com/office/word/2006/wordml" xmlns:wps="http://schemas.microsoft.com/office/word/2010/wordprocessingShape" mc:Ignorable="w14 w15 w16se w16cid wp14">
   <w:body>
-    <w:p>
-      <w:pPr>
-        <w:pBdr>
-          <w:top w:val="nil"/>
-          <w:left w:val="nil"/>
-          <w:bottom w:val="nil"/>
-          <w:right w:val="nil"/>
-          <w:between w:val="nil"/>
-        </w:pBdr>
-      </w:pPr>
-      <w:r>
-        <w:rPr>
-          <w:b/>
-        </w:rPr>
-        <w:t xml:space="preserve">Como </w:t>
-      </w:r>
-      <w:proofErr w:type="spellStart"/>
-      <w:r>
-        <w:rPr>
-          <w:b/>
-        </w:rPr>
-        <w:t>utilizar</w:t>
-      </w:r>
-      <w:proofErr w:type="spellEnd"/>
-      <w:r>
-        <w:rPr>
-          <w:b/>
-        </w:rPr>
-        <w:t xml:space="preserve"> </w:t>
-      </w:r>
-      <w:proofErr w:type="spellStart"/>
-      <w:r>
-        <w:rPr>
-          <w:b/>
-        </w:rPr>
-        <w:t>este</w:t>
-      </w:r>
-      <w:proofErr w:type="spellEnd"/>
-      <w:r>
-        <w:rPr>
-          <w:b/>
-        </w:rPr>
-        <w:t xml:space="preserve"> Template</w:t>
-      </w:r>
-    </w:p>
-    <w:p>
-      <w:pPr>
-        <w:numPr>
-          <w:ilvl w:val="0"/>
-          <w:numId w:val="4"/>
-        </w:numPr>
-        <w:pBdr>
-          <w:top w:val="nil"/>
-          <w:left w:val="nil"/>
-          <w:bottom w:val="nil"/>
-          <w:right w:val="nil"/>
-          <w:between w:val="nil"/>
-        </w:pBdr>
-        <w:contextualSpacing/>
-        <w:rPr>
-          <w:lang w:val="pt-BR"/>
-        </w:rPr>
-      </w:pPr>
-      <w:r>
-        <w:rPr>
-          <w:rFonts w:ascii="Arial Unicode MS" w:eastAsia="Arial Unicode MS" w:hAnsi="Arial Unicode MS" w:cs="Arial Unicode MS"/>
-          <w:lang w:val="pt-BR"/>
-        </w:rPr>
-        <w:t xml:space="preserve">Faça uma cópia [ File → Make a copy... ] </w:t>
-      </w:r>
-    </w:p>
-    <w:p>
-      <w:pPr>
-        <w:numPr>
-          <w:ilvl w:val="0"/>
-          <w:numId w:val="4"/>
-        </w:numPr>
-        <w:pBdr>
-          <w:top w:val="nil"/>
-          <w:left w:val="nil"/>
-          <w:bottom w:val="nil"/>
-          <w:right w:val="nil"/>
-          <w:between w:val="nil"/>
-        </w:pBdr>
-        <w:contextualSpacing/>
-        <w:rPr>
-          <w:lang w:val="pt-BR"/>
-        </w:rPr>
-      </w:pPr>
-      <w:r>
-        <w:rPr>
-          <w:lang w:val="pt-BR"/>
-        </w:rPr>
-        <w:t>Renomeie este arquivo para: “</w:t>
-      </w:r>
-      <w:r>
-        <w:rPr>
-          <w:b/>
-          <w:lang w:val="pt-BR"/>
-        </w:rPr>
-        <w:t>Capstone_Stage1</w:t>
-      </w:r>
-      <w:r>
-        <w:rPr>
-          <w:lang w:val="pt-BR"/>
-        </w:rPr>
-        <w:t xml:space="preserve">” </w:t>
-      </w:r>
-    </w:p>
-    <w:p>
-      <w:pPr>
-        <w:numPr>
-          <w:ilvl w:val="0"/>
-          <w:numId w:val="4"/>
-        </w:numPr>
-        <w:pBdr>
-          <w:top w:val="nil"/>
-          <w:left w:val="nil"/>
-          <w:bottom w:val="nil"/>
-          <w:right w:val="nil"/>
-          <w:between w:val="nil"/>
-        </w:pBdr>
-        <w:contextualSpacing/>
-        <w:rPr>
-          <w:lang w:val="pt-BR"/>
-        </w:rPr>
-      </w:pPr>
-      <w:r>
-        <w:rPr>
-          <w:lang w:val="pt-BR"/>
-        </w:rPr>
-        <w:t>Substitua todos os textos em verde</w:t>
-      </w:r>
-    </w:p>
-    <w:p>
-      <w:pPr>
-        <w:pBdr>
-          <w:top w:val="nil"/>
-          <w:left w:val="nil"/>
-          <w:bottom w:val="nil"/>
-          <w:right w:val="nil"/>
-          <w:between w:val="nil"/>
-        </w:pBdr>
-        <w:rPr>
-          <w:lang w:val="pt-BR"/>
-        </w:rPr>
-      </w:pPr>
-    </w:p>
-    <w:p>
-      <w:pPr>
-        <w:pBdr>
-          <w:top w:val="nil"/>
-          <w:left w:val="nil"/>
-          <w:bottom w:val="nil"/>
-          <w:right w:val="nil"/>
-          <w:between w:val="nil"/>
-        </w:pBdr>
-      </w:pPr>
-      <w:proofErr w:type="spellStart"/>
-      <w:r>
-        <w:rPr>
-          <w:b/>
-        </w:rPr>
-        <w:t>Instruções</w:t>
-      </w:r>
-      <w:proofErr w:type="spellEnd"/>
-      <w:r>
-        <w:rPr>
-          <w:b/>
-        </w:rPr>
-        <w:t xml:space="preserve"> para </w:t>
-      </w:r>
-      <w:proofErr w:type="spellStart"/>
-      <w:r>
-        <w:rPr>
-          <w:b/>
-        </w:rPr>
-        <w:t>Envio</w:t>
-      </w:r>
-      <w:proofErr w:type="spellEnd"/>
-    </w:p>
-    <w:p>
-      <w:pPr>
-        <w:numPr>
-          <w:ilvl w:val="0"/>
-          <w:numId w:val="1"/>
-        </w:numPr>
-        <w:pBdr>
-          <w:top w:val="nil"/>
-          <w:left w:val="nil"/>
-          <w:bottom w:val="nil"/>
-          <w:right w:val="nil"/>
-          <w:between w:val="nil"/>
-        </w:pBdr>
-        <w:contextualSpacing/>
-        <w:rPr>
-          <w:lang w:val="pt-BR"/>
-        </w:rPr>
-      </w:pPr>
-      <w:r>
-        <w:rPr>
-          <w:rFonts w:ascii="Arial Unicode MS" w:eastAsia="Arial Unicode MS" w:hAnsi="Arial Unicode MS" w:cs="Arial Unicode MS"/>
-          <w:lang w:val="pt-BR"/>
-        </w:rPr>
-        <w:t>Assim que completar todas as partes, faça o download deste documento como um PDF [ File → Download as PDF ]</w:t>
-      </w:r>
-    </w:p>
-    <w:p>
-      <w:pPr>
-        <w:numPr>
-          <w:ilvl w:val="0"/>
-          <w:numId w:val="1"/>
-        </w:numPr>
-        <w:pBdr>
-          <w:top w:val="nil"/>
-          <w:left w:val="nil"/>
-          <w:bottom w:val="nil"/>
-          <w:right w:val="nil"/>
-          <w:between w:val="nil"/>
-        </w:pBdr>
-        <w:contextualSpacing/>
-        <w:rPr>
-          <w:lang w:val="pt-BR"/>
-        </w:rPr>
-      </w:pPr>
-      <w:r>
-        <w:rPr>
-          <w:lang w:val="pt-BR"/>
-        </w:rPr>
-        <w:t>Crie um repositório novo no Github para o capstone. Dê o nome “</w:t>
-      </w:r>
-      <w:r>
-        <w:rPr>
-          <w:b/>
-          <w:lang w:val="pt-BR"/>
-        </w:rPr>
-        <w:t>Capstone Project</w:t>
-      </w:r>
-      <w:r>
-        <w:rPr>
-          <w:lang w:val="pt-BR"/>
-        </w:rPr>
-        <w:t>”</w:t>
-      </w:r>
-    </w:p>
-    <w:p>
-      <w:pPr>
-        <w:numPr>
-          <w:ilvl w:val="0"/>
-          <w:numId w:val="1"/>
-        </w:numPr>
-        <w:pBdr>
-          <w:top w:val="nil"/>
-          <w:left w:val="nil"/>
-          <w:bottom w:val="nil"/>
-          <w:right w:val="nil"/>
-          <w:between w:val="nil"/>
-        </w:pBdr>
-        <w:contextualSpacing/>
-        <w:rPr>
-          <w:lang w:val="pt-BR"/>
-        </w:rPr>
-      </w:pPr>
-      <w:r>
-        <w:rPr>
-          <w:lang w:val="pt-BR"/>
-        </w:rPr>
-        <w:t>Adicione este documento no seu repositório. Tenha certeza que está nomeado como “</w:t>
-      </w:r>
-      <w:r>
-        <w:rPr>
-          <w:b/>
-          <w:lang w:val="pt-BR"/>
-        </w:rPr>
-        <w:t>Capstone_Stage1.pdf</w:t>
-      </w:r>
-      <w:r>
-        <w:rPr>
-          <w:lang w:val="pt-BR"/>
-        </w:rPr>
-        <w:t xml:space="preserve">” </w:t>
-      </w:r>
-    </w:p>
-    <w:p>
-      <w:pPr>
-        <w:pBdr>
-          <w:top w:val="nil"/>
-          <w:left w:val="nil"/>
-          <w:bottom w:val="nil"/>
-          <w:right w:val="nil"/>
-          <w:between w:val="nil"/>
-        </w:pBdr>
-        <w:rPr>
-          <w:lang w:val="pt-BR"/>
-        </w:rPr>
-      </w:pPr>
-    </w:p>
     <w:p>
       <w:pPr>
         <w:pBdr>
@@ -851,7 +554,6 @@
         <w:rPr>
           <w:lang w:val="pt-BR"/>
         </w:rPr>
-        <w:lastRenderedPageBreak/>
         <w:t>Travel Wallet</w:t>
       </w:r>
       <w:r>
@@ -1058,6 +760,7 @@
         <w:rPr>
           <w:lang w:val="pt-BR"/>
         </w:rPr>
+        <w:lastRenderedPageBreak/>
         <w:t>Criar um registro de viagem com o valor do budget planejado;</w:t>
       </w:r>
     </w:p>
@@ -1083,7 +786,7 @@
         <w:rPr>
           <w:lang w:val="pt-BR"/>
         </w:rPr>
-        <w:t>Registrar despesas durante a viagem, com possibilidate de anexar uma foto;</w:t>
+        <w:t>Registrar despesas durante a viagem;</w:t>
       </w:r>
     </w:p>
     <w:p>
@@ -1172,40 +875,42 @@
         </w:rPr>
         <w:t>Protótipo de Interfaces do Usuário</w:t>
       </w:r>
-      <w:bookmarkStart w:id="5" w:name="_GoBack"/>
+    </w:p>
+    <w:p>
+      <w:pPr>
+        <w:pStyle w:val="Heading2"/>
+        <w:pBdr>
+          <w:top w:val="nil"/>
+          <w:left w:val="nil"/>
+          <w:bottom w:val="nil"/>
+          <w:right w:val="nil"/>
+          <w:between w:val="nil"/>
+        </w:pBdr>
+        <w:rPr>
+          <w:lang w:val="pt-BR"/>
+        </w:rPr>
+      </w:pPr>
+      <w:bookmarkStart w:id="5" w:name="_a4jdupabry3k" w:colFirst="0" w:colLast="0"/>
       <w:bookmarkEnd w:id="5"/>
-    </w:p>
-    <w:p>
-      <w:pPr>
-        <w:pStyle w:val="Heading2"/>
-        <w:pBdr>
-          <w:top w:val="nil"/>
-          <w:left w:val="nil"/>
-          <w:bottom w:val="nil"/>
-          <w:right w:val="nil"/>
-          <w:between w:val="nil"/>
-        </w:pBdr>
-      </w:pPr>
-      <w:bookmarkStart w:id="6" w:name="_a4jdupabry3k" w:colFirst="0" w:colLast="0"/>
-      <w:bookmarkEnd w:id="6"/>
-      <w:proofErr w:type="spellStart"/>
-      <w:r>
-        <w:t>Tela</w:t>
-      </w:r>
-      <w:proofErr w:type="spellEnd"/>
-      <w:r>
-        <w:t xml:space="preserve"> 1</w:t>
-      </w:r>
-    </w:p>
-    <w:p>
-      <w:pPr>
-        <w:pBdr>
-          <w:top w:val="nil"/>
-          <w:left w:val="nil"/>
-          <w:bottom w:val="nil"/>
-          <w:right w:val="nil"/>
-          <w:between w:val="nil"/>
-        </w:pBdr>
+      <w:r>
+        <w:rPr>
+          <w:lang w:val="pt-BR"/>
+        </w:rPr>
+        <w:t>Tela 1</w:t>
+      </w:r>
+    </w:p>
+    <w:p>
+      <w:pPr>
+        <w:pBdr>
+          <w:top w:val="nil"/>
+          <w:left w:val="nil"/>
+          <w:bottom w:val="nil"/>
+          <w:right w:val="nil"/>
+          <w:between w:val="nil"/>
+        </w:pBdr>
+        <w:rPr>
+          <w:lang w:val="pt-BR"/>
+        </w:rPr>
       </w:pPr>
     </w:p>
     <w:tbl>
@@ -1254,7 +959,6 @@
               <w:rPr>
                 <w:noProof/>
               </w:rPr>
-              <w:lastRenderedPageBreak/>
               <w:drawing>
                 <wp:inline distT="114300" distB="114300" distL="114300" distR="114300" wp14:anchorId="5C34F0A2" wp14:editId="413F56CB">
                   <wp:extent cx="1482641" cy="3019425"/>
@@ -1364,8 +1068,8 @@
           <w:between w:val="nil"/>
         </w:pBdr>
       </w:pPr>
-      <w:bookmarkStart w:id="7" w:name="_7l39vg243h52" w:colFirst="0" w:colLast="0"/>
-      <w:bookmarkEnd w:id="7"/>
+      <w:bookmarkStart w:id="6" w:name="_7l39vg243h52" w:colFirst="0" w:colLast="0"/>
+      <w:bookmarkEnd w:id="6"/>
       <w:proofErr w:type="spellStart"/>
       <w:r>
         <w:t>Tela</w:t>
@@ -1432,9 +1136,10 @@
               <w:rPr>
                 <w:noProof/>
               </w:rPr>
+              <w:lastRenderedPageBreak/>
               <w:drawing>
-                <wp:inline distT="114300" distB="114300" distL="114300" distR="114300" wp14:anchorId="059D228B" wp14:editId="15212D5E">
-                  <wp:extent cx="1482641" cy="3019425"/>
+                <wp:inline distT="114300" distB="114300" distL="114300" distR="114300" wp14:anchorId="059D228B" wp14:editId="3BB12B01">
+                  <wp:extent cx="1482641" cy="3019423"/>
                   <wp:effectExtent l="0" t="0" r="3810" b="0"/>
                   <wp:docPr id="1" name="image2.png"/>
                   <wp:cNvGraphicFramePr/>
@@ -1460,7 +1165,7 @@
                         <pic:spPr>
                           <a:xfrm>
                             <a:off x="0" y="0"/>
-                            <a:ext cx="1482641" cy="3019425"/>
+                            <a:ext cx="1482641" cy="3019423"/>
                           </a:xfrm>
                           <a:prstGeom prst="rect">
                             <a:avLst/>
@@ -1554,10 +1259,7 @@
       </w:r>
       <w:proofErr w:type="spellEnd"/>
       <w:r>
-        <w:t xml:space="preserve"> </w:t>
-      </w:r>
-      <w:r>
-        <w:t>3</w:t>
+        <w:t xml:space="preserve"> 3</w:t>
       </w:r>
     </w:p>
     <w:p>
@@ -1617,10 +1319,9 @@
               <w:rPr>
                 <w:noProof/>
               </w:rPr>
-              <w:lastRenderedPageBreak/>
               <w:drawing>
-                <wp:inline distT="114300" distB="114300" distL="114300" distR="114300" wp14:anchorId="64288E5C" wp14:editId="78BAFDA8">
-                  <wp:extent cx="1482641" cy="3019423"/>
+                <wp:inline distT="114300" distB="114300" distL="114300" distR="114300" wp14:anchorId="64288E5C" wp14:editId="5A4C55FB">
+                  <wp:extent cx="1482640" cy="3019423"/>
                   <wp:effectExtent l="0" t="0" r="3810" b="0"/>
                   <wp:docPr id="3" name="image2.png"/>
                   <wp:cNvGraphicFramePr/>
@@ -1646,7 +1347,7 @@
                         <pic:spPr>
                           <a:xfrm>
                             <a:off x="0" y="0"/>
-                            <a:ext cx="1482641" cy="3019423"/>
+                            <a:ext cx="1482640" cy="3019423"/>
                           </a:xfrm>
                           <a:prstGeom prst="rect">
                             <a:avLst/>
@@ -1718,24 +1419,431 @@
     </w:p>
     <w:p>
       <w:pPr>
-        <w:pBdr>
-          <w:top w:val="nil"/>
-          <w:left w:val="nil"/>
-          <w:bottom w:val="nil"/>
-          <w:right w:val="nil"/>
-          <w:between w:val="nil"/>
-        </w:pBdr>
-        <w:rPr>
-          <w:lang w:val="pt-BR"/>
-        </w:rPr>
-      </w:pPr>
-      <w:r>
-        <w:rPr>
-          <w:lang w:val="pt-BR"/>
-        </w:rPr>
-        <w:t xml:space="preserve">Adicione quantas telas achar necessário para demonstrar o fluxo de UI do seu app. </w:t>
-      </w:r>
-    </w:p>
+        <w:pStyle w:val="Heading2"/>
+        <w:pBdr>
+          <w:top w:val="nil"/>
+          <w:left w:val="nil"/>
+          <w:bottom w:val="nil"/>
+          <w:right w:val="nil"/>
+          <w:between w:val="nil"/>
+        </w:pBdr>
+      </w:pPr>
+      <w:proofErr w:type="spellStart"/>
+      <w:r>
+        <w:t>Tela</w:t>
+      </w:r>
+      <w:proofErr w:type="spellEnd"/>
+      <w:r>
+        <w:t xml:space="preserve"> </w:t>
+      </w:r>
+      <w:r>
+        <w:t>4</w:t>
+      </w:r>
+    </w:p>
+    <w:p>
+      <w:pPr>
+        <w:pBdr>
+          <w:top w:val="nil"/>
+          <w:left w:val="nil"/>
+          <w:bottom w:val="nil"/>
+          <w:right w:val="nil"/>
+          <w:between w:val="nil"/>
+        </w:pBdr>
+      </w:pPr>
+    </w:p>
+    <w:tbl>
+      <w:tblPr>
+        <w:tblStyle w:val="a0"/>
+        <w:tblW w:w="9360" w:type="dxa"/>
+        <w:tblInd w:w="100" w:type="dxa"/>
+        <w:tblBorders>
+          <w:top w:val="single" w:sz="8" w:space="0" w:color="000000"/>
+          <w:left w:val="single" w:sz="8" w:space="0" w:color="000000"/>
+          <w:bottom w:val="single" w:sz="8" w:space="0" w:color="000000"/>
+          <w:right w:val="single" w:sz="8" w:space="0" w:color="000000"/>
+          <w:insideH w:val="single" w:sz="8" w:space="0" w:color="000000"/>
+          <w:insideV w:val="single" w:sz="8" w:space="0" w:color="000000"/>
+        </w:tblBorders>
+        <w:tblLayout w:type="fixed"/>
+        <w:tblLook w:val="0600" w:firstRow="0" w:lastRow="0" w:firstColumn="0" w:lastColumn="0" w:noHBand="1" w:noVBand="1"/>
+      </w:tblPr>
+      <w:tblGrid>
+        <w:gridCol w:w="3180"/>
+        <w:gridCol w:w="6180"/>
+      </w:tblGrid>
+      <w:tr>
+        <w:tc>
+          <w:tcPr>
+            <w:tcW w:w="3180" w:type="dxa"/>
+            <w:shd w:val="clear" w:color="auto" w:fill="auto"/>
+            <w:tcMar>
+              <w:top w:w="100" w:type="dxa"/>
+              <w:left w:w="100" w:type="dxa"/>
+              <w:bottom w:w="100" w:type="dxa"/>
+              <w:right w:w="100" w:type="dxa"/>
+            </w:tcMar>
+          </w:tcPr>
+          <w:p>
+            <w:pPr>
+              <w:pBdr>
+                <w:top w:val="nil"/>
+                <w:left w:val="nil"/>
+                <w:bottom w:val="nil"/>
+                <w:right w:val="nil"/>
+                <w:between w:val="nil"/>
+              </w:pBdr>
+            </w:pPr>
+            <w:r>
+              <w:rPr>
+                <w:noProof/>
+              </w:rPr>
+              <w:lastRenderedPageBreak/>
+              <w:drawing>
+                <wp:inline distT="114300" distB="114300" distL="114300" distR="114300" wp14:anchorId="6C9913BB" wp14:editId="25F06D87">
+                  <wp:extent cx="1482640" cy="3019423"/>
+                  <wp:effectExtent l="0" t="0" r="3810" b="0"/>
+                  <wp:docPr id="5" name="image2.png"/>
+                  <wp:cNvGraphicFramePr/>
+                  <a:graphic xmlns:a="http://schemas.openxmlformats.org/drawingml/2006/main">
+                    <a:graphicData uri="http://schemas.openxmlformats.org/drawingml/2006/picture">
+                      <pic:pic xmlns:pic="http://schemas.openxmlformats.org/drawingml/2006/picture">
+                        <pic:nvPicPr>
+                          <pic:cNvPr id="0" name="image2.png" descr="p0-screen.png"/>
+                          <pic:cNvPicPr preferRelativeResize="0"/>
+                        </pic:nvPicPr>
+                        <pic:blipFill>
+                          <a:blip r:embed="rId10">
+                            <a:extLst>
+                              <a:ext uri="{28A0092B-C50C-407E-A947-70E740481C1C}">
+                                <a14:useLocalDpi xmlns:a14="http://schemas.microsoft.com/office/drawing/2010/main" val="0"/>
+                              </a:ext>
+                            </a:extLst>
+                          </a:blip>
+                          <a:stretch>
+                            <a:fillRect/>
+                          </a:stretch>
+                        </pic:blipFill>
+                        <pic:spPr>
+                          <a:xfrm>
+                            <a:off x="0" y="0"/>
+                            <a:ext cx="1482640" cy="3019423"/>
+                          </a:xfrm>
+                          <a:prstGeom prst="rect">
+                            <a:avLst/>
+                          </a:prstGeom>
+                          <a:ln/>
+                        </pic:spPr>
+                      </pic:pic>
+                    </a:graphicData>
+                  </a:graphic>
+                </wp:inline>
+              </w:drawing>
+            </w:r>
+          </w:p>
+        </w:tc>
+        <w:tc>
+          <w:tcPr>
+            <w:tcW w:w="6180" w:type="dxa"/>
+            <w:shd w:val="clear" w:color="auto" w:fill="auto"/>
+            <w:tcMar>
+              <w:top w:w="100" w:type="dxa"/>
+              <w:left w:w="100" w:type="dxa"/>
+              <w:bottom w:w="100" w:type="dxa"/>
+              <w:right w:w="100" w:type="dxa"/>
+            </w:tcMar>
+          </w:tcPr>
+          <w:p>
+            <w:pPr>
+              <w:pBdr>
+                <w:top w:val="nil"/>
+                <w:left w:val="nil"/>
+                <w:bottom w:val="nil"/>
+                <w:right w:val="nil"/>
+                <w:between w:val="nil"/>
+              </w:pBdr>
+              <w:rPr>
+                <w:lang w:val="pt-BR"/>
+              </w:rPr>
+            </w:pPr>
+            <w:r>
+              <w:rPr>
+                <w:rFonts w:ascii="Arial Unicode MS" w:eastAsia="Arial Unicode MS" w:hAnsi="Arial Unicode MS" w:cs="Arial Unicode MS"/>
+                <w:lang w:val="pt-BR"/>
+              </w:rPr>
+              <w:t>Tela de formulário de criação d</w:t>
+            </w:r>
+            <w:r>
+              <w:rPr>
+                <w:rFonts w:ascii="Arial Unicode MS" w:eastAsia="Arial Unicode MS" w:hAnsi="Arial Unicode MS" w:cs="Arial Unicode MS"/>
+                <w:lang w:val="pt-BR"/>
+              </w:rPr>
+              <w:t>e despesa</w:t>
+            </w:r>
+            <w:r>
+              <w:rPr>
+                <w:rFonts w:ascii="Arial Unicode MS" w:eastAsia="Arial Unicode MS" w:hAnsi="Arial Unicode MS" w:cs="Arial Unicode MS"/>
+                <w:lang w:val="pt-BR"/>
+              </w:rPr>
+              <w:t xml:space="preserve">. Exibirá um formulário para que o usuário entre com as informações necessárias para criar uma </w:t>
+            </w:r>
+            <w:r>
+              <w:rPr>
+                <w:rFonts w:ascii="Arial Unicode MS" w:eastAsia="Arial Unicode MS" w:hAnsi="Arial Unicode MS" w:cs="Arial Unicode MS"/>
+                <w:lang w:val="pt-BR"/>
+              </w:rPr>
+              <w:t>despesa</w:t>
+            </w:r>
+            <w:r>
+              <w:rPr>
+                <w:rFonts w:ascii="Arial Unicode MS" w:eastAsia="Arial Unicode MS" w:hAnsi="Arial Unicode MS" w:cs="Arial Unicode MS"/>
+                <w:lang w:val="pt-BR"/>
+              </w:rPr>
+              <w:t>.</w:t>
+            </w:r>
+            <w:r>
+              <w:rPr>
+                <w:lang w:val="pt-BR"/>
+              </w:rPr>
+              <w:t xml:space="preserve"> </w:t>
+            </w:r>
+          </w:p>
+        </w:tc>
+      </w:tr>
+    </w:tbl>
+    <w:p>
+      <w:pPr>
+        <w:pBdr>
+          <w:top w:val="nil"/>
+          <w:left w:val="nil"/>
+          <w:bottom w:val="nil"/>
+          <w:right w:val="nil"/>
+          <w:between w:val="nil"/>
+        </w:pBdr>
+        <w:rPr>
+          <w:lang w:val="pt-BR"/>
+        </w:rPr>
+      </w:pPr>
+    </w:p>
+    <w:p>
+      <w:pPr>
+        <w:pBdr>
+          <w:top w:val="nil"/>
+          <w:left w:val="nil"/>
+          <w:bottom w:val="nil"/>
+          <w:right w:val="nil"/>
+          <w:between w:val="nil"/>
+        </w:pBdr>
+        <w:rPr>
+          <w:lang w:val="pt-BR"/>
+        </w:rPr>
+      </w:pPr>
+    </w:p>
+    <w:p>
+      <w:pPr>
+        <w:pStyle w:val="Heading2"/>
+        <w:pBdr>
+          <w:top w:val="nil"/>
+          <w:left w:val="nil"/>
+          <w:bottom w:val="nil"/>
+          <w:right w:val="nil"/>
+          <w:between w:val="nil"/>
+        </w:pBdr>
+      </w:pPr>
+      <w:proofErr w:type="spellStart"/>
+      <w:r>
+        <w:t>Tela</w:t>
+      </w:r>
+      <w:proofErr w:type="spellEnd"/>
+      <w:r>
+        <w:t xml:space="preserve"> </w:t>
+      </w:r>
+      <w:r>
+        <w:t>5</w:t>
+      </w:r>
+    </w:p>
+    <w:p>
+      <w:pPr>
+        <w:pBdr>
+          <w:top w:val="nil"/>
+          <w:left w:val="nil"/>
+          <w:bottom w:val="nil"/>
+          <w:right w:val="nil"/>
+          <w:between w:val="nil"/>
+        </w:pBdr>
+      </w:pPr>
+    </w:p>
+    <w:tbl>
+      <w:tblPr>
+        <w:tblStyle w:val="a0"/>
+        <w:tblW w:w="9360" w:type="dxa"/>
+        <w:tblInd w:w="100" w:type="dxa"/>
+        <w:tblBorders>
+          <w:top w:val="single" w:sz="8" w:space="0" w:color="000000"/>
+          <w:left w:val="single" w:sz="8" w:space="0" w:color="000000"/>
+          <w:bottom w:val="single" w:sz="8" w:space="0" w:color="000000"/>
+          <w:right w:val="single" w:sz="8" w:space="0" w:color="000000"/>
+          <w:insideH w:val="single" w:sz="8" w:space="0" w:color="000000"/>
+          <w:insideV w:val="single" w:sz="8" w:space="0" w:color="000000"/>
+        </w:tblBorders>
+        <w:tblLayout w:type="fixed"/>
+        <w:tblLook w:val="0600" w:firstRow="0" w:lastRow="0" w:firstColumn="0" w:lastColumn="0" w:noHBand="1" w:noVBand="1"/>
+      </w:tblPr>
+      <w:tblGrid>
+        <w:gridCol w:w="3180"/>
+        <w:gridCol w:w="6180"/>
+      </w:tblGrid>
+      <w:tr>
+        <w:tc>
+          <w:tcPr>
+            <w:tcW w:w="3180" w:type="dxa"/>
+            <w:shd w:val="clear" w:color="auto" w:fill="auto"/>
+            <w:tcMar>
+              <w:top w:w="100" w:type="dxa"/>
+              <w:left w:w="100" w:type="dxa"/>
+              <w:bottom w:w="100" w:type="dxa"/>
+              <w:right w:w="100" w:type="dxa"/>
+            </w:tcMar>
+          </w:tcPr>
+          <w:p>
+            <w:pPr>
+              <w:pBdr>
+                <w:top w:val="nil"/>
+                <w:left w:val="nil"/>
+                <w:bottom w:val="nil"/>
+                <w:right w:val="nil"/>
+                <w:between w:val="nil"/>
+              </w:pBdr>
+            </w:pPr>
+            <w:r>
+              <w:rPr>
+                <w:noProof/>
+              </w:rPr>
+              <w:drawing>
+                <wp:inline distT="114300" distB="114300" distL="114300" distR="114300" wp14:anchorId="25773E1B" wp14:editId="0831A43B">
+                  <wp:extent cx="1482640" cy="3019423"/>
+                  <wp:effectExtent l="0" t="0" r="3810" b="0"/>
+                  <wp:docPr id="4" name="image2.png"/>
+                  <wp:cNvGraphicFramePr/>
+                  <a:graphic xmlns:a="http://schemas.openxmlformats.org/drawingml/2006/main">
+                    <a:graphicData uri="http://schemas.openxmlformats.org/drawingml/2006/picture">
+                      <pic:pic xmlns:pic="http://schemas.openxmlformats.org/drawingml/2006/picture">
+                        <pic:nvPicPr>
+                          <pic:cNvPr id="0" name="image2.png" descr="p0-screen.png"/>
+                          <pic:cNvPicPr preferRelativeResize="0"/>
+                        </pic:nvPicPr>
+                        <pic:blipFill>
+                          <a:blip r:embed="rId11">
+                            <a:extLst>
+                              <a:ext uri="{28A0092B-C50C-407E-A947-70E740481C1C}">
+                                <a14:useLocalDpi xmlns:a14="http://schemas.microsoft.com/office/drawing/2010/main" val="0"/>
+                              </a:ext>
+                            </a:extLst>
+                          </a:blip>
+                          <a:stretch>
+                            <a:fillRect/>
+                          </a:stretch>
+                        </pic:blipFill>
+                        <pic:spPr>
+                          <a:xfrm>
+                            <a:off x="0" y="0"/>
+                            <a:ext cx="1482640" cy="3019423"/>
+                          </a:xfrm>
+                          <a:prstGeom prst="rect">
+                            <a:avLst/>
+                          </a:prstGeom>
+                          <a:ln/>
+                        </pic:spPr>
+                      </pic:pic>
+                    </a:graphicData>
+                  </a:graphic>
+                </wp:inline>
+              </w:drawing>
+            </w:r>
+          </w:p>
+        </w:tc>
+        <w:tc>
+          <w:tcPr>
+            <w:tcW w:w="6180" w:type="dxa"/>
+            <w:shd w:val="clear" w:color="auto" w:fill="auto"/>
+            <w:tcMar>
+              <w:top w:w="100" w:type="dxa"/>
+              <w:left w:w="100" w:type="dxa"/>
+              <w:bottom w:w="100" w:type="dxa"/>
+              <w:right w:w="100" w:type="dxa"/>
+            </w:tcMar>
+          </w:tcPr>
+          <w:p>
+            <w:pPr>
+              <w:pBdr>
+                <w:top w:val="nil"/>
+                <w:left w:val="nil"/>
+                <w:bottom w:val="nil"/>
+                <w:right w:val="nil"/>
+                <w:between w:val="nil"/>
+              </w:pBdr>
+              <w:rPr>
+                <w:lang w:val="pt-BR"/>
+              </w:rPr>
+            </w:pPr>
+            <w:r>
+              <w:rPr>
+                <w:rFonts w:ascii="Arial Unicode MS" w:eastAsia="Arial Unicode MS" w:hAnsi="Arial Unicode MS" w:cs="Arial Unicode MS"/>
+                <w:lang w:val="pt-BR"/>
+              </w:rPr>
+              <w:t xml:space="preserve">Tela </w:t>
+            </w:r>
+            <w:r>
+              <w:rPr>
+                <w:rFonts w:ascii="Arial Unicode MS" w:eastAsia="Arial Unicode MS" w:hAnsi="Arial Unicode MS" w:cs="Arial Unicode MS"/>
+                <w:lang w:val="pt-BR"/>
+              </w:rPr>
+              <w:t>do widget</w:t>
+            </w:r>
+            <w:r>
+              <w:rPr>
+                <w:rFonts w:ascii="Arial Unicode MS" w:eastAsia="Arial Unicode MS" w:hAnsi="Arial Unicode MS" w:cs="Arial Unicode MS"/>
+                <w:lang w:val="pt-BR"/>
+              </w:rPr>
+              <w:t xml:space="preserve">. </w:t>
+            </w:r>
+            <w:r>
+              <w:rPr>
+                <w:rFonts w:ascii="Arial Unicode MS" w:eastAsia="Arial Unicode MS" w:hAnsi="Arial Unicode MS" w:cs="Arial Unicode MS"/>
+                <w:lang w:val="pt-BR"/>
+              </w:rPr>
+              <w:t xml:space="preserve">Exibirá um resumo do budget da </w:t>
+            </w:r>
+            <w:r>
+              <w:rPr>
+                <w:rFonts w:ascii="Arial Unicode MS" w:eastAsia="Arial Unicode MS" w:hAnsi="Arial Unicode MS" w:cs="Arial Unicode MS"/>
+                <w:lang w:val="pt-BR"/>
+              </w:rPr>
+              <w:t>viagem atual</w:t>
+            </w:r>
+            <w:r>
+              <w:rPr>
+                <w:rFonts w:ascii="Arial Unicode MS" w:eastAsia="Arial Unicode MS" w:hAnsi="Arial Unicode MS" w:cs="Arial Unicode MS"/>
+                <w:lang w:val="pt-BR"/>
+              </w:rPr>
+              <w:t xml:space="preserve"> de acordo com a data de início e data de fim</w:t>
+            </w:r>
+            <w:r>
+              <w:rPr>
+                <w:rFonts w:ascii="Arial Unicode MS" w:eastAsia="Arial Unicode MS" w:hAnsi="Arial Unicode MS" w:cs="Arial Unicode MS"/>
+                <w:lang w:val="pt-BR"/>
+              </w:rPr>
+              <w:t>.</w:t>
+            </w:r>
+            <w:r>
+              <w:rPr>
+                <w:lang w:val="pt-BR"/>
+              </w:rPr>
+              <w:t xml:space="preserve"> </w:t>
+            </w:r>
+          </w:p>
+        </w:tc>
+      </w:tr>
+    </w:tbl>
     <w:p>
       <w:pPr>
         <w:pBdr>
@@ -1778,28 +1886,603 @@
           <w:lang w:val="pt-BR"/>
         </w:rPr>
       </w:pPr>
-      <w:bookmarkStart w:id="8" w:name="_gvcvmae8jn8u" w:colFirst="0" w:colLast="0"/>
+      <w:bookmarkStart w:id="7" w:name="_gvcvmae8jn8u" w:colFirst="0" w:colLast="0"/>
+      <w:bookmarkEnd w:id="7"/>
+      <w:r>
+        <w:rPr>
+          <w:lang w:val="pt-BR"/>
+        </w:rPr>
+        <w:t>Considerações Chave/Key Considerations</w:t>
+      </w:r>
+    </w:p>
+    <w:p>
+      <w:pPr>
+        <w:pBdr>
+          <w:top w:val="nil"/>
+          <w:left w:val="nil"/>
+          <w:bottom w:val="nil"/>
+          <w:right w:val="nil"/>
+          <w:between w:val="nil"/>
+        </w:pBdr>
+        <w:rPr>
+          <w:lang w:val="pt-BR"/>
+        </w:rPr>
+      </w:pPr>
+    </w:p>
+    <w:p>
+      <w:pPr>
+        <w:pStyle w:val="Heading3"/>
+        <w:pBdr>
+          <w:top w:val="nil"/>
+          <w:left w:val="nil"/>
+          <w:bottom w:val="nil"/>
+          <w:right w:val="nil"/>
+          <w:between w:val="nil"/>
+        </w:pBdr>
+        <w:rPr>
+          <w:color w:val="auto"/>
+          <w:lang w:val="pt-BR"/>
+        </w:rPr>
+      </w:pPr>
+      <w:bookmarkStart w:id="8" w:name="_v8my7nhtvz0m" w:colFirst="0" w:colLast="0"/>
       <w:bookmarkEnd w:id="8"/>
       <w:r>
         <w:rPr>
-          <w:lang w:val="pt-BR"/>
-        </w:rPr>
-        <w:t>Considerações Chave/Key Considerations</w:t>
-      </w:r>
-    </w:p>
-    <w:p>
-      <w:pPr>
-        <w:pBdr>
-          <w:top w:val="nil"/>
-          <w:left w:val="nil"/>
-          <w:bottom w:val="nil"/>
-          <w:right w:val="nil"/>
-          <w:between w:val="nil"/>
-        </w:pBdr>
-        <w:rPr>
-          <w:lang w:val="pt-BR"/>
-        </w:rPr>
-      </w:pPr>
+          <w:color w:val="auto"/>
+          <w:lang w:val="pt-BR"/>
+        </w:rPr>
+        <w:lastRenderedPageBreak/>
+        <w:t xml:space="preserve">Como seu app vai tratar a persistência de dados? </w:t>
+      </w:r>
+    </w:p>
+    <w:p>
+      <w:pPr>
+        <w:pBdr>
+          <w:top w:val="nil"/>
+          <w:left w:val="nil"/>
+          <w:bottom w:val="nil"/>
+          <w:right w:val="nil"/>
+          <w:between w:val="nil"/>
+        </w:pBdr>
+        <w:rPr>
+          <w:lang w:val="pt-BR"/>
+        </w:rPr>
+      </w:pPr>
+    </w:p>
+    <w:p>
+      <w:pPr>
+        <w:pBdr>
+          <w:top w:val="nil"/>
+          <w:left w:val="nil"/>
+          <w:bottom w:val="nil"/>
+          <w:right w:val="nil"/>
+          <w:between w:val="nil"/>
+        </w:pBdr>
+        <w:rPr>
+          <w:lang w:val="pt-BR"/>
+        </w:rPr>
+      </w:pPr>
+      <w:r>
+        <w:rPr>
+          <w:lang w:val="pt-BR"/>
+        </w:rPr>
+        <w:t xml:space="preserve">O app </w:t>
+      </w:r>
+      <w:r>
+        <w:rPr>
+          <w:lang w:val="pt-BR"/>
+        </w:rPr>
+        <w:t xml:space="preserve">tratará a persistência de dados com o Room. </w:t>
+      </w:r>
+      <w:r>
+        <w:rPr>
+          <w:lang w:val="pt-BR"/>
+        </w:rPr>
+        <w:t>As informações salvas serão:</w:t>
+      </w:r>
+    </w:p>
+    <w:p>
+      <w:pPr>
+        <w:pStyle w:val="ListParagraph"/>
+        <w:numPr>
+          <w:ilvl w:val="0"/>
+          <w:numId w:val="9"/>
+        </w:numPr>
+        <w:pBdr>
+          <w:top w:val="nil"/>
+          <w:left w:val="nil"/>
+          <w:bottom w:val="nil"/>
+          <w:right w:val="nil"/>
+          <w:between w:val="nil"/>
+        </w:pBdr>
+        <w:rPr>
+          <w:lang w:val="pt-BR"/>
+        </w:rPr>
+      </w:pPr>
+      <w:r>
+        <w:rPr>
+          <w:lang w:val="pt-BR"/>
+        </w:rPr>
+        <w:t>Tabela</w:t>
+      </w:r>
+      <w:r>
+        <w:rPr>
+          <w:lang w:val="pt-BR"/>
+        </w:rPr>
+        <w:t xml:space="preserve"> de </w:t>
+      </w:r>
+      <w:r>
+        <w:rPr>
+          <w:lang w:val="pt-BR"/>
+        </w:rPr>
+        <w:t>v</w:t>
+      </w:r>
+      <w:r>
+        <w:rPr>
+          <w:lang w:val="pt-BR"/>
+        </w:rPr>
+        <w:t>iagens:</w:t>
+      </w:r>
+    </w:p>
+    <w:p>
+      <w:pPr>
+        <w:pStyle w:val="ListParagraph"/>
+        <w:numPr>
+          <w:ilvl w:val="1"/>
+          <w:numId w:val="9"/>
+        </w:numPr>
+        <w:pBdr>
+          <w:top w:val="nil"/>
+          <w:left w:val="nil"/>
+          <w:bottom w:val="nil"/>
+          <w:right w:val="nil"/>
+          <w:between w:val="nil"/>
+        </w:pBdr>
+        <w:rPr>
+          <w:lang w:val="pt-BR"/>
+        </w:rPr>
+      </w:pPr>
+      <w:r>
+        <w:rPr>
+          <w:lang w:val="pt-BR"/>
+        </w:rPr>
+        <w:t>ID (gerado automaticamente);</w:t>
+      </w:r>
+    </w:p>
+    <w:p>
+      <w:pPr>
+        <w:pStyle w:val="ListParagraph"/>
+        <w:numPr>
+          <w:ilvl w:val="1"/>
+          <w:numId w:val="9"/>
+        </w:numPr>
+        <w:pBdr>
+          <w:top w:val="nil"/>
+          <w:left w:val="nil"/>
+          <w:bottom w:val="nil"/>
+          <w:right w:val="nil"/>
+          <w:between w:val="nil"/>
+        </w:pBdr>
+        <w:rPr>
+          <w:lang w:val="pt-BR"/>
+        </w:rPr>
+      </w:pPr>
+      <w:r>
+        <w:rPr>
+          <w:lang w:val="pt-BR"/>
+        </w:rPr>
+        <w:t>Nome da Viagem;</w:t>
+      </w:r>
+    </w:p>
+    <w:p>
+      <w:pPr>
+        <w:pStyle w:val="ListParagraph"/>
+        <w:numPr>
+          <w:ilvl w:val="1"/>
+          <w:numId w:val="9"/>
+        </w:numPr>
+        <w:pBdr>
+          <w:top w:val="nil"/>
+          <w:left w:val="nil"/>
+          <w:bottom w:val="nil"/>
+          <w:right w:val="nil"/>
+          <w:between w:val="nil"/>
+        </w:pBdr>
+        <w:rPr>
+          <w:lang w:val="pt-BR"/>
+        </w:rPr>
+      </w:pPr>
+      <w:r>
+        <w:rPr>
+          <w:lang w:val="pt-BR"/>
+        </w:rPr>
+        <w:t>Destino;</w:t>
+      </w:r>
+    </w:p>
+    <w:p>
+      <w:pPr>
+        <w:pStyle w:val="ListParagraph"/>
+        <w:numPr>
+          <w:ilvl w:val="1"/>
+          <w:numId w:val="9"/>
+        </w:numPr>
+        <w:pBdr>
+          <w:top w:val="nil"/>
+          <w:left w:val="nil"/>
+          <w:bottom w:val="nil"/>
+          <w:right w:val="nil"/>
+          <w:between w:val="nil"/>
+        </w:pBdr>
+        <w:rPr>
+          <w:lang w:val="pt-BR"/>
+        </w:rPr>
+      </w:pPr>
+      <w:r>
+        <w:rPr>
+          <w:lang w:val="pt-BR"/>
+        </w:rPr>
+        <w:t>Budget;</w:t>
+      </w:r>
+    </w:p>
+    <w:p>
+      <w:pPr>
+        <w:pStyle w:val="ListParagraph"/>
+        <w:numPr>
+          <w:ilvl w:val="1"/>
+          <w:numId w:val="9"/>
+        </w:numPr>
+        <w:pBdr>
+          <w:top w:val="nil"/>
+          <w:left w:val="nil"/>
+          <w:bottom w:val="nil"/>
+          <w:right w:val="nil"/>
+          <w:between w:val="nil"/>
+        </w:pBdr>
+        <w:rPr>
+          <w:lang w:val="pt-BR"/>
+        </w:rPr>
+      </w:pPr>
+      <w:r>
+        <w:rPr>
+          <w:lang w:val="pt-BR"/>
+        </w:rPr>
+        <w:t>Data de início;</w:t>
+      </w:r>
+    </w:p>
+    <w:p>
+      <w:pPr>
+        <w:pStyle w:val="ListParagraph"/>
+        <w:numPr>
+          <w:ilvl w:val="1"/>
+          <w:numId w:val="9"/>
+        </w:numPr>
+        <w:pBdr>
+          <w:top w:val="nil"/>
+          <w:left w:val="nil"/>
+          <w:bottom w:val="nil"/>
+          <w:right w:val="nil"/>
+          <w:between w:val="nil"/>
+        </w:pBdr>
+        <w:rPr>
+          <w:lang w:val="pt-BR"/>
+        </w:rPr>
+      </w:pPr>
+      <w:r>
+        <w:rPr>
+          <w:lang w:val="pt-BR"/>
+        </w:rPr>
+        <w:t>Data de fim;</w:t>
+      </w:r>
+    </w:p>
+    <w:p>
+      <w:pPr>
+        <w:pStyle w:val="ListParagraph"/>
+        <w:numPr>
+          <w:ilvl w:val="1"/>
+          <w:numId w:val="9"/>
+        </w:numPr>
+        <w:pBdr>
+          <w:top w:val="nil"/>
+          <w:left w:val="nil"/>
+          <w:bottom w:val="nil"/>
+          <w:right w:val="nil"/>
+          <w:between w:val="nil"/>
+        </w:pBdr>
+        <w:rPr>
+          <w:lang w:val="pt-BR"/>
+        </w:rPr>
+      </w:pPr>
+      <w:r>
+        <w:rPr>
+          <w:lang w:val="pt-BR"/>
+        </w:rPr>
+        <w:t>Total de despesas (inicializado como 0)</w:t>
+      </w:r>
+      <w:r>
+        <w:rPr>
+          <w:lang w:val="pt-BR"/>
+        </w:rPr>
+        <w:t>.</w:t>
+      </w:r>
+    </w:p>
+    <w:p>
+      <w:pPr>
+        <w:pStyle w:val="ListParagraph"/>
+        <w:numPr>
+          <w:ilvl w:val="0"/>
+          <w:numId w:val="9"/>
+        </w:numPr>
+        <w:pBdr>
+          <w:top w:val="nil"/>
+          <w:left w:val="nil"/>
+          <w:bottom w:val="nil"/>
+          <w:right w:val="nil"/>
+          <w:between w:val="nil"/>
+        </w:pBdr>
+        <w:rPr>
+          <w:lang w:val="pt-BR"/>
+        </w:rPr>
+      </w:pPr>
+      <w:r>
+        <w:rPr>
+          <w:lang w:val="pt-BR"/>
+        </w:rPr>
+        <w:t xml:space="preserve">Tabela de </w:t>
+      </w:r>
+      <w:r>
+        <w:rPr>
+          <w:lang w:val="pt-BR"/>
+        </w:rPr>
+        <w:t>d</w:t>
+      </w:r>
+      <w:r>
+        <w:rPr>
+          <w:lang w:val="pt-BR"/>
+        </w:rPr>
+        <w:t>etalhes de uma viagem</w:t>
+      </w:r>
+      <w:r>
+        <w:rPr>
+          <w:lang w:val="pt-BR"/>
+        </w:rPr>
+        <w:t>:</w:t>
+      </w:r>
+    </w:p>
+    <w:p>
+      <w:pPr>
+        <w:pStyle w:val="ListParagraph"/>
+        <w:numPr>
+          <w:ilvl w:val="1"/>
+          <w:numId w:val="9"/>
+        </w:numPr>
+        <w:pBdr>
+          <w:top w:val="nil"/>
+          <w:left w:val="nil"/>
+          <w:bottom w:val="nil"/>
+          <w:right w:val="nil"/>
+          <w:between w:val="nil"/>
+        </w:pBdr>
+        <w:rPr>
+          <w:lang w:val="pt-BR"/>
+        </w:rPr>
+      </w:pPr>
+      <w:r>
+        <w:rPr>
+          <w:lang w:val="pt-BR"/>
+        </w:rPr>
+        <w:t>ID (gerado automaticamente);</w:t>
+      </w:r>
+    </w:p>
+    <w:p>
+      <w:pPr>
+        <w:pStyle w:val="ListParagraph"/>
+        <w:numPr>
+          <w:ilvl w:val="1"/>
+          <w:numId w:val="9"/>
+        </w:numPr>
+        <w:pBdr>
+          <w:top w:val="nil"/>
+          <w:left w:val="nil"/>
+          <w:bottom w:val="nil"/>
+          <w:right w:val="nil"/>
+          <w:between w:val="nil"/>
+        </w:pBdr>
+        <w:rPr>
+          <w:lang w:val="pt-BR"/>
+        </w:rPr>
+      </w:pPr>
+      <w:r>
+        <w:rPr>
+          <w:lang w:val="pt-BR"/>
+        </w:rPr>
+        <w:t>ID da Viagem (Chave Estrangeira que aponta para uma viagem);</w:t>
+      </w:r>
+    </w:p>
+    <w:p>
+      <w:pPr>
+        <w:pStyle w:val="ListParagraph"/>
+        <w:numPr>
+          <w:ilvl w:val="1"/>
+          <w:numId w:val="9"/>
+        </w:numPr>
+        <w:pBdr>
+          <w:top w:val="nil"/>
+          <w:left w:val="nil"/>
+          <w:bottom w:val="nil"/>
+          <w:right w:val="nil"/>
+          <w:between w:val="nil"/>
+        </w:pBdr>
+        <w:rPr>
+          <w:lang w:val="pt-BR"/>
+        </w:rPr>
+      </w:pPr>
+      <w:r>
+        <w:rPr>
+          <w:lang w:val="pt-BR"/>
+        </w:rPr>
+        <w:t>Descrição</w:t>
+      </w:r>
+      <w:r>
+        <w:rPr>
+          <w:lang w:val="pt-BR"/>
+        </w:rPr>
+        <w:t xml:space="preserve"> da Despesa;</w:t>
+      </w:r>
+    </w:p>
+    <w:p>
+      <w:pPr>
+        <w:pStyle w:val="ListParagraph"/>
+        <w:numPr>
+          <w:ilvl w:val="1"/>
+          <w:numId w:val="9"/>
+        </w:numPr>
+        <w:pBdr>
+          <w:top w:val="nil"/>
+          <w:left w:val="nil"/>
+          <w:bottom w:val="nil"/>
+          <w:right w:val="nil"/>
+          <w:between w:val="nil"/>
+        </w:pBdr>
+        <w:rPr>
+          <w:lang w:val="pt-BR"/>
+        </w:rPr>
+      </w:pPr>
+      <w:r>
+        <w:rPr>
+          <w:lang w:val="pt-BR"/>
+        </w:rPr>
+        <w:t>Total da Despesa;</w:t>
+      </w:r>
+    </w:p>
+    <w:p>
+      <w:pPr>
+        <w:pStyle w:val="ListParagraph"/>
+        <w:numPr>
+          <w:ilvl w:val="1"/>
+          <w:numId w:val="9"/>
+        </w:numPr>
+        <w:pBdr>
+          <w:top w:val="nil"/>
+          <w:left w:val="nil"/>
+          <w:bottom w:val="nil"/>
+          <w:right w:val="nil"/>
+          <w:between w:val="nil"/>
+        </w:pBdr>
+        <w:rPr>
+          <w:lang w:val="pt-BR"/>
+        </w:rPr>
+      </w:pPr>
+      <w:r>
+        <w:rPr>
+          <w:lang w:val="pt-BR"/>
+        </w:rPr>
+        <w:t>Categoria;</w:t>
+      </w:r>
+    </w:p>
+    <w:p>
+      <w:pPr>
+        <w:pStyle w:val="ListParagraph"/>
+        <w:numPr>
+          <w:ilvl w:val="1"/>
+          <w:numId w:val="9"/>
+        </w:numPr>
+        <w:pBdr>
+          <w:top w:val="nil"/>
+          <w:left w:val="nil"/>
+          <w:bottom w:val="nil"/>
+          <w:right w:val="nil"/>
+          <w:between w:val="nil"/>
+        </w:pBdr>
+        <w:rPr>
+          <w:lang w:val="pt-BR"/>
+        </w:rPr>
+      </w:pPr>
+      <w:r>
+        <w:rPr>
+          <w:lang w:val="pt-BR"/>
+        </w:rPr>
+        <w:t>Data</w:t>
+      </w:r>
+      <w:r>
+        <w:rPr>
+          <w:lang w:val="pt-BR"/>
+        </w:rPr>
+        <w:t>.</w:t>
+      </w:r>
+    </w:p>
+    <w:p>
+      <w:pPr>
+        <w:pStyle w:val="ListParagraph"/>
+        <w:pBdr>
+          <w:top w:val="nil"/>
+          <w:left w:val="nil"/>
+          <w:bottom w:val="nil"/>
+          <w:right w:val="nil"/>
+          <w:between w:val="nil"/>
+        </w:pBdr>
+        <w:ind w:left="2160"/>
+        <w:rPr>
+          <w:lang w:val="pt-BR"/>
+        </w:rPr>
+      </w:pPr>
+    </w:p>
+    <w:p>
+      <w:pPr>
+        <w:pBdr>
+          <w:top w:val="nil"/>
+          <w:left w:val="nil"/>
+          <w:bottom w:val="nil"/>
+          <w:right w:val="nil"/>
+          <w:between w:val="nil"/>
+        </w:pBdr>
+        <w:rPr>
+          <w:lang w:val="pt-BR"/>
+        </w:rPr>
+      </w:pPr>
+      <w:r>
+        <w:rPr>
+          <w:lang w:val="pt-BR"/>
+        </w:rPr>
+        <w:t>O aplicativo terá duas tabelas no banco de dados, uma para salvar as viagens criadas e outra para salvar os dados de despesas de uma viagem.</w:t>
+      </w:r>
+    </w:p>
+    <w:p>
+      <w:pPr>
+        <w:pBdr>
+          <w:top w:val="nil"/>
+          <w:left w:val="nil"/>
+          <w:bottom w:val="nil"/>
+          <w:right w:val="nil"/>
+          <w:between w:val="nil"/>
+        </w:pBdr>
+        <w:rPr>
+          <w:lang w:val="pt-BR"/>
+        </w:rPr>
+      </w:pPr>
+      <w:r>
+        <w:rPr>
+          <w:lang w:val="pt-BR"/>
+        </w:rPr>
+        <w:t xml:space="preserve">As telas de viagens e detalhes de uma viagem terão recycler views que carregarão dados do BD por meio de </w:t>
+      </w:r>
+      <w:r>
+        <w:rPr>
+          <w:lang w:val="pt-BR"/>
+        </w:rPr>
+        <w:t>LiveData e V</w:t>
+      </w:r>
+      <w:r>
+        <w:rPr>
+          <w:lang w:val="pt-BR"/>
+        </w:rPr>
+        <w:t>iewModels do Roo</w:t>
+      </w:r>
+      <w:r>
+        <w:rPr>
+          <w:lang w:val="pt-BR"/>
+        </w:rPr>
+        <w:t>m usando recycler view adapters.</w:t>
+      </w:r>
     </w:p>
     <w:p>
       <w:pPr>
@@ -1816,63 +2499,216 @@
           <w:lang w:val="pt-BR"/>
         </w:rPr>
       </w:pPr>
-      <w:bookmarkStart w:id="9" w:name="_v8my7nhtvz0m" w:colFirst="0" w:colLast="0"/>
+      <w:bookmarkStart w:id="9" w:name="_gw69vjn1ico0" w:colFirst="0" w:colLast="0"/>
       <w:bookmarkEnd w:id="9"/>
       <w:r>
         <w:rPr>
           <w:color w:val="auto"/>
           <w:lang w:val="pt-BR"/>
         </w:rPr>
-        <w:t xml:space="preserve">Como seu app vai tratar a persistência de dados? </w:t>
-      </w:r>
-    </w:p>
-    <w:p>
-      <w:pPr>
-        <w:pBdr>
-          <w:top w:val="nil"/>
-          <w:left w:val="nil"/>
-          <w:bottom w:val="nil"/>
-          <w:right w:val="nil"/>
-          <w:between w:val="nil"/>
-        </w:pBdr>
-        <w:rPr>
-          <w:lang w:val="pt-BR"/>
-        </w:rPr>
-      </w:pPr>
-    </w:p>
-    <w:p>
-      <w:pPr>
-        <w:pBdr>
-          <w:top w:val="nil"/>
-          <w:left w:val="nil"/>
-          <w:bottom w:val="nil"/>
-          <w:right w:val="nil"/>
-          <w:between w:val="nil"/>
-        </w:pBdr>
-        <w:rPr>
-          <w:lang w:val="pt-BR"/>
-        </w:rPr>
-      </w:pPr>
-      <w:r>
-        <w:rPr>
-          <w:lang w:val="pt-BR"/>
-        </w:rPr>
-        <w:t>O app terá um content provider para tratar a persistência de dados.</w:t>
-      </w:r>
-    </w:p>
-    <w:p>
-      <w:pPr>
-        <w:pBdr>
-          <w:top w:val="nil"/>
-          <w:left w:val="nil"/>
-          <w:bottom w:val="nil"/>
-          <w:right w:val="nil"/>
-          <w:between w:val="nil"/>
-        </w:pBdr>
-        <w:rPr>
-          <w:lang w:val="pt-BR"/>
-        </w:rPr>
-      </w:pPr>
+        <w:t>Descreva qualquer caso de uso específico (“corner case”) da experiência do Usuário (UX).</w:t>
+      </w:r>
+    </w:p>
+    <w:p>
+      <w:pPr>
+        <w:pBdr>
+          <w:top w:val="nil"/>
+          <w:left w:val="nil"/>
+          <w:bottom w:val="nil"/>
+          <w:right w:val="nil"/>
+          <w:between w:val="nil"/>
+        </w:pBdr>
+        <w:rPr>
+          <w:lang w:val="pt-BR"/>
+        </w:rPr>
+      </w:pPr>
+    </w:p>
+    <w:p>
+      <w:pPr>
+        <w:pStyle w:val="Heading4"/>
+        <w:rPr>
+          <w:color w:val="auto"/>
+          <w:lang w:val="pt-BR"/>
+        </w:rPr>
+      </w:pPr>
+      <w:r>
+        <w:rPr>
+          <w:color w:val="auto"/>
+          <w:lang w:val="pt-BR"/>
+        </w:rPr>
+        <w:t>Criar Registro de viagem</w:t>
+      </w:r>
+    </w:p>
+    <w:p>
+      <w:pPr>
+        <w:rPr>
+          <w:lang w:val="pt-BR"/>
+        </w:rPr>
+      </w:pPr>
+      <w:r>
+        <w:rPr>
+          <w:lang w:val="pt-BR"/>
+        </w:rPr>
+        <w:t xml:space="preserve">O usuário quer criar um novo registro de viagem. Ele abre o aplicativo e na tela inicial vê uma grid com todas as suas </w:t>
+      </w:r>
+      <w:r>
+        <w:rPr>
+          <w:lang w:val="pt-BR"/>
+        </w:rPr>
+        <w:t xml:space="preserve">viagens </w:t>
+      </w:r>
+      <w:r>
+        <w:rPr>
+          <w:lang w:val="pt-BR"/>
+        </w:rPr>
+        <w:t>anteriores. Ele clica em um botão FAB com o símbolo de adição e uma activity de formulário é iniciada, onde o usuário entra com as informações de título da viagem, destino</w:t>
+      </w:r>
+      <w:r>
+        <w:rPr>
+          <w:lang w:val="pt-BR"/>
+        </w:rPr>
+        <w:t>,</w:t>
+      </w:r>
+      <w:r>
+        <w:rPr>
+          <w:lang w:val="pt-BR"/>
+        </w:rPr>
+        <w:t xml:space="preserve"> budget planejado</w:t>
+      </w:r>
+      <w:r>
+        <w:rPr>
+          <w:lang w:val="pt-BR"/>
+        </w:rPr>
+        <w:t>, data de início e data de fim</w:t>
+      </w:r>
+      <w:r>
+        <w:rPr>
+          <w:lang w:val="pt-BR"/>
+        </w:rPr>
+        <w:t>. Após inserir as informações, o usuário toca em um botão de confirmação e é levado para a tela de detalhes da viagem, que contem as informações inseridas por ele na tela de criação</w:t>
+      </w:r>
+      <w:r>
+        <w:rPr>
+          <w:lang w:val="pt-BR"/>
+        </w:rPr>
+        <w:t>.</w:t>
+      </w:r>
+    </w:p>
+    <w:p>
+      <w:pPr>
+        <w:pBdr>
+          <w:top w:val="nil"/>
+          <w:left w:val="nil"/>
+          <w:bottom w:val="nil"/>
+          <w:right w:val="nil"/>
+          <w:between w:val="nil"/>
+        </w:pBdr>
+        <w:rPr>
+          <w:lang w:val="pt-BR"/>
+        </w:rPr>
+      </w:pPr>
+    </w:p>
+    <w:p>
+      <w:pPr>
+        <w:pStyle w:val="Heading4"/>
+        <w:rPr>
+          <w:color w:val="auto"/>
+          <w:lang w:val="pt-BR"/>
+        </w:rPr>
+      </w:pPr>
+      <w:r>
+        <w:rPr>
+          <w:color w:val="auto"/>
+          <w:lang w:val="pt-BR"/>
+        </w:rPr>
+        <w:t>Deletar Registro de Viagem</w:t>
+      </w:r>
+    </w:p>
+    <w:p>
+      <w:pPr>
+        <w:rPr>
+          <w:lang w:val="pt-BR"/>
+        </w:rPr>
+      </w:pPr>
+      <w:r>
+        <w:rPr>
+          <w:lang w:val="pt-BR"/>
+        </w:rPr>
+        <w:t xml:space="preserve">O usuário quer remover um registro de viagem. Ele abre o aplicativo e seleciona qualquer card de viagem na tela inicial, que vai acionar a tela de detalhes da viagem. Nesta tela, o usuário </w:t>
+      </w:r>
+      <w:r>
+        <w:rPr>
+          <w:lang w:val="pt-BR"/>
+        </w:rPr>
+        <w:t>toca no ícone de deletar viagem que está na barra de ferramentas, e recebe uma janela de confirmação. Caso confirme, a viagem será deletada e o aplicativo voltará na tela inicial.</w:t>
+      </w:r>
+    </w:p>
+    <w:p>
+      <w:pPr>
+        <w:rPr>
+          <w:lang w:val="pt-BR"/>
+        </w:rPr>
+      </w:pPr>
+    </w:p>
+    <w:p>
+      <w:pPr>
+        <w:pStyle w:val="Heading4"/>
+        <w:rPr>
+          <w:color w:val="auto"/>
+          <w:lang w:val="pt-BR"/>
+        </w:rPr>
+      </w:pPr>
+      <w:r>
+        <w:rPr>
+          <w:color w:val="auto"/>
+          <w:lang w:val="pt-BR"/>
+        </w:rPr>
+        <w:lastRenderedPageBreak/>
+        <w:t>Inserir Despesa</w:t>
+      </w:r>
+    </w:p>
+    <w:p>
+      <w:pPr>
+        <w:rPr>
+          <w:lang w:val="pt-BR"/>
+        </w:rPr>
+      </w:pPr>
+      <w:r>
+        <w:rPr>
+          <w:lang w:val="pt-BR"/>
+        </w:rPr>
+        <w:t xml:space="preserve">O usuário está viajando e deseja registrar uma despesa. Ele abre o aplicativo e na tela inicial </w:t>
+      </w:r>
+      <w:r>
+        <w:rPr>
+          <w:lang w:val="pt-BR"/>
+        </w:rPr>
+        <w:t>toca</w:t>
+      </w:r>
+      <w:r>
+        <w:rPr>
+          <w:lang w:val="pt-BR"/>
+        </w:rPr>
+        <w:t xml:space="preserve"> no card correspondente à sua viagem. Na tela de detalhes da viagem, </w:t>
+      </w:r>
+      <w:r>
+        <w:rPr>
+          <w:lang w:val="pt-BR"/>
+        </w:rPr>
+        <w:t>ele toca no botão FAB de adição de despesas e uma tela de formulário é iniciada, onde o usuário deve informar a descrição da despesa</w:t>
+      </w:r>
+      <w:r>
+        <w:rPr>
+          <w:lang w:val="pt-BR"/>
+        </w:rPr>
+        <w:t>, a categoria</w:t>
+      </w:r>
+      <w:r>
+        <w:rPr>
+          <w:lang w:val="pt-BR"/>
+        </w:rPr>
+        <w:t xml:space="preserve"> e o total. Após inserir estas informações, o usuário toca no botão de confirmação e a despesa é adicionada para a viagem, e ficará visível na tela de detalhes da viagem.</w:t>
+      </w:r>
     </w:p>
     <w:p>
       <w:pPr>
@@ -1889,198 +2725,8 @@
           <w:lang w:val="pt-BR"/>
         </w:rPr>
       </w:pPr>
-      <w:bookmarkStart w:id="10" w:name="_gw69vjn1ico0" w:colFirst="0" w:colLast="0"/>
+      <w:bookmarkStart w:id="10" w:name="_6yqqubmw5bs" w:colFirst="0" w:colLast="0"/>
       <w:bookmarkEnd w:id="10"/>
-      <w:r>
-        <w:rPr>
-          <w:color w:val="auto"/>
-          <w:lang w:val="pt-BR"/>
-        </w:rPr>
-        <w:t>Descreva qualquer caso de uso específico (“corner case”) da experiência do Usuário (UX).</w:t>
-      </w:r>
-    </w:p>
-    <w:p>
-      <w:pPr>
-        <w:pBdr>
-          <w:top w:val="nil"/>
-          <w:left w:val="nil"/>
-          <w:bottom w:val="nil"/>
-          <w:right w:val="nil"/>
-          <w:between w:val="nil"/>
-        </w:pBdr>
-        <w:rPr>
-          <w:lang w:val="pt-BR"/>
-        </w:rPr>
-      </w:pPr>
-    </w:p>
-    <w:p>
-      <w:pPr>
-        <w:pStyle w:val="Heading4"/>
-        <w:rPr>
-          <w:color w:val="auto"/>
-          <w:lang w:val="pt-BR"/>
-        </w:rPr>
-      </w:pPr>
-      <w:r>
-        <w:rPr>
-          <w:color w:val="auto"/>
-          <w:lang w:val="pt-BR"/>
-        </w:rPr>
-        <w:t>Criar Registro de viagem</w:t>
-      </w:r>
-    </w:p>
-    <w:p>
-      <w:pPr>
-        <w:rPr>
-          <w:lang w:val="pt-BR"/>
-        </w:rPr>
-      </w:pPr>
-      <w:r>
-        <w:rPr>
-          <w:lang w:val="pt-BR"/>
-        </w:rPr>
-        <w:t xml:space="preserve">O usuário quer criar um novo registro de viagem. Ele abre o aplicativo e na tela inicial vê uma grid com todas as suas </w:t>
-      </w:r>
-      <w:r>
-        <w:rPr>
-          <w:lang w:val="pt-BR"/>
-        </w:rPr>
-        <w:t xml:space="preserve">viagens </w:t>
-      </w:r>
-      <w:r>
-        <w:rPr>
-          <w:lang w:val="pt-BR"/>
-        </w:rPr>
-        <w:t>anteriores. Ele clica em um botão FAB com o símbolo de adição e uma activity de formulário é iniciada, onde o usuário entra com as informações de título da viagem, destino e budget planejado. Após inserir as informações, o usuário toca em um botão de confirmação e é levado para a tela de detalhes da viagem, que contem as informações inseridas por ele na tela de criação</w:t>
-      </w:r>
-      <w:r>
-        <w:rPr>
-          <w:lang w:val="pt-BR"/>
-        </w:rPr>
-        <w:t>.</w:t>
-      </w:r>
-    </w:p>
-    <w:p>
-      <w:pPr>
-        <w:pBdr>
-          <w:top w:val="nil"/>
-          <w:left w:val="nil"/>
-          <w:bottom w:val="nil"/>
-          <w:right w:val="nil"/>
-          <w:between w:val="nil"/>
-        </w:pBdr>
-        <w:rPr>
-          <w:lang w:val="pt-BR"/>
-        </w:rPr>
-      </w:pPr>
-    </w:p>
-    <w:p>
-      <w:pPr>
-        <w:pStyle w:val="Heading4"/>
-        <w:rPr>
-          <w:color w:val="auto"/>
-          <w:lang w:val="pt-BR"/>
-        </w:rPr>
-      </w:pPr>
-      <w:r>
-        <w:rPr>
-          <w:color w:val="auto"/>
-          <w:lang w:val="pt-BR"/>
-        </w:rPr>
-        <w:lastRenderedPageBreak/>
-        <w:t>Deletar Registro de Viagem</w:t>
-      </w:r>
-    </w:p>
-    <w:p>
-      <w:pPr>
-        <w:rPr>
-          <w:lang w:val="pt-BR"/>
-        </w:rPr>
-      </w:pPr>
-      <w:r>
-        <w:rPr>
-          <w:lang w:val="pt-BR"/>
-        </w:rPr>
-        <w:t xml:space="preserve">O usuário quer remover um registro de viagem. Ele abre o aplicativo e seleciona qualquer card de viagem na tela inicial, que vai acionar a tela de detalhes da viagem. Nesta tela, o usuário </w:t>
-      </w:r>
-      <w:r>
-        <w:rPr>
-          <w:lang w:val="pt-BR"/>
-        </w:rPr>
-        <w:t>toca no ícone de deletar viagem que está na barra de ferramentas, e recebe uma janela de confirmação. Caso confirme, a viagem será deletada e o aplicativo voltará na tela inicial.</w:t>
-      </w:r>
-    </w:p>
-    <w:p>
-      <w:pPr>
-        <w:rPr>
-          <w:lang w:val="pt-BR"/>
-        </w:rPr>
-      </w:pPr>
-    </w:p>
-    <w:p>
-      <w:pPr>
-        <w:pStyle w:val="Heading4"/>
-        <w:rPr>
-          <w:color w:val="auto"/>
-          <w:lang w:val="pt-BR"/>
-        </w:rPr>
-      </w:pPr>
-      <w:r>
-        <w:rPr>
-          <w:color w:val="auto"/>
-          <w:lang w:val="pt-BR"/>
-        </w:rPr>
-        <w:t>Inserir Despesa</w:t>
-      </w:r>
-    </w:p>
-    <w:p>
-      <w:pPr>
-        <w:rPr>
-          <w:lang w:val="pt-BR"/>
-        </w:rPr>
-      </w:pPr>
-      <w:r>
-        <w:rPr>
-          <w:lang w:val="pt-BR"/>
-        </w:rPr>
-        <w:t xml:space="preserve">O usuário está viajando e deseja registrar uma despesa. Ele abre o aplicativo e na tela inicial </w:t>
-      </w:r>
-      <w:r>
-        <w:rPr>
-          <w:lang w:val="pt-BR"/>
-        </w:rPr>
-        <w:t>toca</w:t>
-      </w:r>
-      <w:r>
-        <w:rPr>
-          <w:lang w:val="pt-BR"/>
-        </w:rPr>
-        <w:t xml:space="preserve"> no card correspondente à sua viagem. Na tela de detalhes da viagem, </w:t>
-      </w:r>
-      <w:r>
-        <w:rPr>
-          <w:lang w:val="pt-BR"/>
-        </w:rPr>
-        <w:t>ele toca no botão FAB de adição de despesas e uma tela de formulário é iniciada, onde o usuário deve informar a descrição da despesa e o total. Após inserir estas informações, o usuário toca no botão de confirmação e a despesa é adicionada para a viagem, e ficará visível na tela de detalhes da viagem.</w:t>
-      </w:r>
-    </w:p>
-    <w:p>
-      <w:pPr>
-        <w:pStyle w:val="Heading3"/>
-        <w:pBdr>
-          <w:top w:val="nil"/>
-          <w:left w:val="nil"/>
-          <w:bottom w:val="nil"/>
-          <w:right w:val="nil"/>
-          <w:between w:val="nil"/>
-        </w:pBdr>
-        <w:rPr>
-          <w:color w:val="auto"/>
-          <w:lang w:val="pt-BR"/>
-        </w:rPr>
-      </w:pPr>
-      <w:bookmarkStart w:id="11" w:name="_6yqqubmw5bs" w:colFirst="0" w:colLast="0"/>
-      <w:bookmarkEnd w:id="11"/>
       <w:r>
         <w:rPr>
           <w:color w:val="auto"/>
@@ -2125,7 +2771,7 @@
         <w:rPr>
           <w:lang w:val="pt-BR"/>
         </w:rPr>
-        <w:t>Glide – Tratar carregamento de imagens;</w:t>
+        <w:t>Este aplicativo usará apenas a linguagem java;</w:t>
       </w:r>
     </w:p>
     <w:p>
@@ -2150,7 +2796,7 @@
         <w:rPr>
           <w:lang w:val="pt-BR"/>
         </w:rPr>
-        <w:t>Parceler – Criar objetos parcelaveis;</w:t>
+        <w:t>Este aplicativo usará as versões estáveis das bibliotecas;</w:t>
       </w:r>
     </w:p>
     <w:p>
@@ -2175,7 +2821,7 @@
         <w:rPr>
           <w:lang w:val="pt-BR"/>
         </w:rPr>
-        <w:t>FlexibleAdapter – Criar recycler views;</w:t>
+        <w:t>Glide – Tratar carregamento de imagens;</w:t>
       </w:r>
     </w:p>
     <w:p>
@@ -2200,13 +2846,7 @@
         <w:rPr>
           <w:lang w:val="pt-BR"/>
         </w:rPr>
-        <w:t>Room</w:t>
-      </w:r>
-      <w:r>
-        <w:rPr>
-          <w:lang w:val="pt-BR"/>
-        </w:rPr>
-        <w:t xml:space="preserve"> – Criar um content provider;</w:t>
+        <w:t>Parceler – Criar objetos parcelaveis;</w:t>
       </w:r>
     </w:p>
     <w:p>
@@ -2231,7 +2871,133 @@
         <w:rPr>
           <w:lang w:val="pt-BR"/>
         </w:rPr>
+        <w:t>FlexibleAdapter – Criar recycler views;</w:t>
+      </w:r>
+    </w:p>
+    <w:p>
+      <w:pPr>
+        <w:pStyle w:val="ListParagraph"/>
+        <w:numPr>
+          <w:ilvl w:val="0"/>
+          <w:numId w:val="5"/>
+        </w:numPr>
+        <w:pBdr>
+          <w:top w:val="nil"/>
+          <w:left w:val="nil"/>
+          <w:bottom w:val="nil"/>
+          <w:right w:val="nil"/>
+          <w:between w:val="nil"/>
+        </w:pBdr>
+        <w:rPr>
+          <w:lang w:val="pt-BR"/>
+        </w:rPr>
+      </w:pPr>
+      <w:r>
+        <w:rPr>
+          <w:lang w:val="pt-BR"/>
+        </w:rPr>
+        <w:t>Room</w:t>
+      </w:r>
+      <w:r>
+        <w:rPr>
+          <w:lang w:val="pt-BR"/>
+        </w:rPr>
+        <w:t xml:space="preserve"> – </w:t>
+      </w:r>
+      <w:r>
+        <w:rPr>
+          <w:lang w:val="pt-BR"/>
+        </w:rPr>
+        <w:t>Tratar a persistência de dados</w:t>
+      </w:r>
+      <w:r>
+        <w:rPr>
+          <w:lang w:val="pt-BR"/>
+        </w:rPr>
+        <w:t>;</w:t>
+      </w:r>
+    </w:p>
+    <w:p>
+      <w:pPr>
+        <w:pStyle w:val="ListParagraph"/>
+        <w:numPr>
+          <w:ilvl w:val="0"/>
+          <w:numId w:val="5"/>
+        </w:numPr>
+        <w:pBdr>
+          <w:top w:val="nil"/>
+          <w:left w:val="nil"/>
+          <w:bottom w:val="nil"/>
+          <w:right w:val="nil"/>
+          <w:between w:val="nil"/>
+        </w:pBdr>
+        <w:rPr>
+          <w:lang w:val="pt-BR"/>
+        </w:rPr>
+      </w:pPr>
+      <w:r>
+        <w:rPr>
+          <w:lang w:val="pt-BR"/>
+        </w:rPr>
+        <w:t>Icepick – Tratar a recuperação de estado;</w:t>
+      </w:r>
+    </w:p>
+    <w:p>
+      <w:pPr>
+        <w:pStyle w:val="ListParagraph"/>
+        <w:numPr>
+          <w:ilvl w:val="0"/>
+          <w:numId w:val="5"/>
+        </w:numPr>
+        <w:pBdr>
+          <w:top w:val="nil"/>
+          <w:left w:val="nil"/>
+          <w:bottom w:val="nil"/>
+          <w:right w:val="nil"/>
+          <w:between w:val="nil"/>
+        </w:pBdr>
+        <w:rPr>
+          <w:lang w:val="pt-BR"/>
+        </w:rPr>
+      </w:pPr>
+      <w:r>
+        <w:rPr>
+          <w:lang w:val="pt-BR"/>
+        </w:rPr>
+        <w:t>Butterknife – Tratar view binding;</w:t>
+      </w:r>
+      <w:bookmarkStart w:id="11" w:name="_GoBack"/>
+      <w:bookmarkEnd w:id="11"/>
+    </w:p>
+    <w:p>
+      <w:pPr>
+        <w:pStyle w:val="ListParagraph"/>
+        <w:numPr>
+          <w:ilvl w:val="0"/>
+          <w:numId w:val="5"/>
+        </w:numPr>
+        <w:pBdr>
+          <w:top w:val="nil"/>
+          <w:left w:val="nil"/>
+          <w:bottom w:val="nil"/>
+          <w:right w:val="nil"/>
+          <w:between w:val="nil"/>
+        </w:pBdr>
+        <w:rPr>
+          <w:lang w:val="pt-BR"/>
+        </w:rPr>
+      </w:pPr>
+      <w:r>
+        <w:rPr>
+          <w:lang w:val="pt-BR"/>
+        </w:rPr>
         <w:t>Espresso – UI Testing</w:t>
+      </w:r>
+      <w:r>
+        <w:rPr>
+          <w:lang w:val="pt-BR"/>
+        </w:rPr>
+        <w:t>.</w:t>
       </w:r>
     </w:p>
     <w:p>
@@ -2768,7 +3534,7 @@
         <w:rPr>
           <w:lang w:val="pt-BR"/>
         </w:rPr>
-        <w:t>Desenvolver funcionalidade de adicionar viagem com budget;</w:t>
+        <w:t>Adicionar as strings do layout para o arquivo strings.xml</w:t>
       </w:r>
     </w:p>
     <w:p>
@@ -2793,7 +3559,7 @@
         <w:rPr>
           <w:lang w:val="pt-BR"/>
         </w:rPr>
-        <w:t>Desenvolver funcionalidade de remover viagem;</w:t>
+        <w:t>Adicionar descrições de conteúdo para todas as imagens do layout;</w:t>
       </w:r>
     </w:p>
     <w:p>
@@ -2818,65 +3584,8 @@
         <w:rPr>
           <w:lang w:val="pt-BR"/>
         </w:rPr>
-        <w:t>Desenvolver funcionalidade de adicionar uma foto ao card da viagem;</w:t>
-      </w:r>
-    </w:p>
-    <w:p>
-      <w:pPr>
-        <w:pBdr>
-          <w:top w:val="nil"/>
-          <w:left w:val="nil"/>
-          <w:bottom w:val="nil"/>
-          <w:right w:val="nil"/>
-          <w:between w:val="nil"/>
-        </w:pBdr>
-        <w:rPr>
-          <w:lang w:val="pt-BR"/>
-        </w:rPr>
-      </w:pPr>
-    </w:p>
-    <w:p>
-      <w:pPr>
-        <w:pStyle w:val="Heading2"/>
-        <w:pBdr>
-          <w:top w:val="nil"/>
-          <w:left w:val="nil"/>
-          <w:bottom w:val="nil"/>
-          <w:right w:val="nil"/>
-          <w:between w:val="nil"/>
-        </w:pBdr>
-        <w:rPr>
-          <w:lang w:val="pt-BR"/>
-        </w:rPr>
-      </w:pPr>
-      <w:bookmarkStart w:id="18" w:name="_fdmohs7hes" w:colFirst="0" w:colLast="0"/>
-      <w:bookmarkEnd w:id="18"/>
-      <w:r>
-        <w:rPr>
-          <w:lang w:val="pt-BR"/>
-        </w:rPr>
-        <w:t xml:space="preserve">Tarefa 3: </w:t>
-      </w:r>
-      <w:r>
-        <w:rPr>
-          <w:lang w:val="pt-BR"/>
-        </w:rPr>
-        <w:t>Implementar a Interface de Usuário (UI) para as Activities relacionadas à adicionar uma despesa de viagem;</w:t>
-      </w:r>
-    </w:p>
-    <w:p>
-      <w:pPr>
-        <w:pBdr>
-          <w:top w:val="nil"/>
-          <w:left w:val="nil"/>
-          <w:bottom w:val="nil"/>
-          <w:right w:val="nil"/>
-          <w:between w:val="nil"/>
-        </w:pBdr>
-        <w:rPr>
-          <w:lang w:val="pt-BR"/>
-        </w:rPr>
-      </w:pPr>
+        <w:t>Desenvolver funcionalidade de adicionar viagem com budget;</w:t>
+      </w:r>
     </w:p>
     <w:p>
       <w:pPr>
@@ -2900,7 +3609,7 @@
         <w:rPr>
           <w:lang w:val="pt-BR"/>
         </w:rPr>
-        <w:t>Criar layout do cartão da despesa de viagem;</w:t>
+        <w:t>Desenvolver funcionalidade de acionar o google maps para escolher o destino da viagem;</w:t>
       </w:r>
     </w:p>
     <w:p>
@@ -2925,8 +3634,51 @@
         <w:rPr>
           <w:lang w:val="pt-BR"/>
         </w:rPr>
-        <w:t>Desenvolver funcionalidade de adicionar despesa de viagem;</w:t>
-      </w:r>
+        <w:t>Desenvolver funcionalidade de remover viagem;</w:t>
+      </w:r>
+    </w:p>
+    <w:p>
+      <w:pPr>
+        <w:pStyle w:val="Heading2"/>
+        <w:pBdr>
+          <w:top w:val="nil"/>
+          <w:left w:val="nil"/>
+          <w:bottom w:val="nil"/>
+          <w:right w:val="nil"/>
+          <w:between w:val="nil"/>
+        </w:pBdr>
+        <w:rPr>
+          <w:lang w:val="pt-BR"/>
+        </w:rPr>
+      </w:pPr>
+      <w:bookmarkStart w:id="18" w:name="_fdmohs7hes" w:colFirst="0" w:colLast="0"/>
+      <w:bookmarkEnd w:id="18"/>
+      <w:r>
+        <w:rPr>
+          <w:lang w:val="pt-BR"/>
+        </w:rPr>
+        <w:t xml:space="preserve">Tarefa 3: </w:t>
+      </w:r>
+      <w:r>
+        <w:rPr>
+          <w:lang w:val="pt-BR"/>
+        </w:rPr>
+        <w:t>Implementar a Interface de Usuário (UI) para as Activities relacionadas à adicionar uma despesa de viagem;</w:t>
+      </w:r>
+    </w:p>
+    <w:p>
+      <w:pPr>
+        <w:pBdr>
+          <w:top w:val="nil"/>
+          <w:left w:val="nil"/>
+          <w:bottom w:val="nil"/>
+          <w:right w:val="nil"/>
+          <w:between w:val="nil"/>
+        </w:pBdr>
+        <w:rPr>
+          <w:lang w:val="pt-BR"/>
+        </w:rPr>
+      </w:pPr>
     </w:p>
     <w:p>
       <w:pPr>
@@ -2950,7 +3702,7 @@
         <w:rPr>
           <w:lang w:val="pt-BR"/>
         </w:rPr>
-        <w:t>Desenvolver funcionalidade de remover despesa de viagem;</w:t>
+        <w:t>Criar layout do cartão da despesa de viagem;</w:t>
       </w:r>
     </w:p>
     <w:p>
@@ -2975,77 +3727,8 @@
         <w:rPr>
           <w:lang w:val="pt-BR"/>
         </w:rPr>
-        <w:t>Desenvolver funcionalidade de adicionar foto à despesa de viagem;</w:t>
-      </w:r>
-    </w:p>
-    <w:p>
-      <w:pPr>
-        <w:pBdr>
-          <w:top w:val="nil"/>
-          <w:left w:val="nil"/>
-          <w:bottom w:val="nil"/>
-          <w:right w:val="nil"/>
-          <w:between w:val="nil"/>
-        </w:pBdr>
-        <w:rPr>
-          <w:lang w:val="pt-BR"/>
-        </w:rPr>
-      </w:pPr>
-    </w:p>
-    <w:p>
-      <w:pPr>
-        <w:pStyle w:val="Heading2"/>
-        <w:pBdr>
-          <w:top w:val="nil"/>
-          <w:left w:val="nil"/>
-          <w:bottom w:val="nil"/>
-          <w:right w:val="nil"/>
-          <w:between w:val="nil"/>
-        </w:pBdr>
-        <w:rPr>
-          <w:lang w:val="pt-BR"/>
-        </w:rPr>
-      </w:pPr>
-      <w:bookmarkStart w:id="19" w:name="_umfwsvmx7tpn" w:colFirst="0" w:colLast="0"/>
-      <w:bookmarkEnd w:id="19"/>
-      <w:r>
-        <w:rPr>
-          <w:lang w:val="pt-BR"/>
-        </w:rPr>
-        <w:t xml:space="preserve">Tarefa 4: </w:t>
-      </w:r>
-      <w:r>
-        <w:rPr>
-          <w:lang w:val="pt-BR"/>
-        </w:rPr>
-        <w:t>Implementar a Interface de Usuário (UI) para o widget do aplicati</w:t>
-      </w:r>
-      <w:r>
-        <w:rPr>
-          <w:lang w:val="pt-BR"/>
-        </w:rPr>
-        <w:t>vo</w:t>
-      </w:r>
-      <w:r>
-        <w:rPr>
-          <w:lang w:val="pt-BR"/>
-        </w:rPr>
-        <w:t>;</w:t>
-      </w:r>
-    </w:p>
-    <w:p>
-      <w:pPr>
-        <w:pBdr>
-          <w:top w:val="nil"/>
-          <w:left w:val="nil"/>
-          <w:bottom w:val="nil"/>
-          <w:right w:val="nil"/>
-          <w:between w:val="nil"/>
-        </w:pBdr>
-        <w:rPr>
-          <w:lang w:val="pt-BR"/>
-        </w:rPr>
-      </w:pPr>
+        <w:t>Adicionar as strings do layout para o arquivo strings.xml</w:t>
+      </w:r>
     </w:p>
     <w:p>
       <w:pPr>
@@ -3069,7 +3752,7 @@
         <w:rPr>
           <w:lang w:val="pt-BR"/>
         </w:rPr>
-        <w:t>Criar o layout do widget que mostra o resumo do budget da viagem atual;</w:t>
+        <w:t>Adicionar descrições de conteúdo para todas as imagens do layout;</w:t>
       </w:r>
     </w:p>
     <w:p>
@@ -3094,6 +3777,200 @@
         <w:rPr>
           <w:lang w:val="pt-BR"/>
         </w:rPr>
+        <w:t>Desenvolver funcionalidade de adicionar despesa de viagem;</w:t>
+      </w:r>
+    </w:p>
+    <w:p>
+      <w:pPr>
+        <w:pStyle w:val="ListParagraph"/>
+        <w:numPr>
+          <w:ilvl w:val="0"/>
+          <w:numId w:val="7"/>
+        </w:numPr>
+        <w:pBdr>
+          <w:top w:val="nil"/>
+          <w:left w:val="nil"/>
+          <w:bottom w:val="nil"/>
+          <w:right w:val="nil"/>
+          <w:between w:val="nil"/>
+        </w:pBdr>
+        <w:rPr>
+          <w:lang w:val="pt-BR"/>
+        </w:rPr>
+      </w:pPr>
+      <w:r>
+        <w:rPr>
+          <w:lang w:val="pt-BR"/>
+        </w:rPr>
+        <w:t>Desenvolver funcionalidade de remover despesa de viagem;</w:t>
+      </w:r>
+    </w:p>
+    <w:p>
+      <w:pPr>
+        <w:pStyle w:val="ListParagraph"/>
+        <w:numPr>
+          <w:ilvl w:val="0"/>
+          <w:numId w:val="7"/>
+        </w:numPr>
+        <w:pBdr>
+          <w:top w:val="nil"/>
+          <w:left w:val="nil"/>
+          <w:bottom w:val="nil"/>
+          <w:right w:val="nil"/>
+          <w:between w:val="nil"/>
+        </w:pBdr>
+        <w:rPr>
+          <w:lang w:val="pt-BR"/>
+        </w:rPr>
+      </w:pPr>
+      <w:r>
+        <w:rPr>
+          <w:lang w:val="pt-BR"/>
+        </w:rPr>
+        <w:t>Desenvolver funcionalidade de adicionar foto à despesa de viagem;</w:t>
+      </w:r>
+    </w:p>
+    <w:p>
+      <w:pPr>
+        <w:pBdr>
+          <w:top w:val="nil"/>
+          <w:left w:val="nil"/>
+          <w:bottom w:val="nil"/>
+          <w:right w:val="nil"/>
+          <w:between w:val="nil"/>
+        </w:pBdr>
+        <w:rPr>
+          <w:lang w:val="pt-BR"/>
+        </w:rPr>
+      </w:pPr>
+    </w:p>
+    <w:p>
+      <w:pPr>
+        <w:pStyle w:val="Heading2"/>
+        <w:pBdr>
+          <w:top w:val="nil"/>
+          <w:left w:val="nil"/>
+          <w:bottom w:val="nil"/>
+          <w:right w:val="nil"/>
+          <w:between w:val="nil"/>
+        </w:pBdr>
+        <w:rPr>
+          <w:lang w:val="pt-BR"/>
+        </w:rPr>
+      </w:pPr>
+      <w:bookmarkStart w:id="19" w:name="_umfwsvmx7tpn" w:colFirst="0" w:colLast="0"/>
+      <w:bookmarkEnd w:id="19"/>
+      <w:r>
+        <w:rPr>
+          <w:lang w:val="pt-BR"/>
+        </w:rPr>
+        <w:t xml:space="preserve">Tarefa 4: </w:t>
+      </w:r>
+      <w:r>
+        <w:rPr>
+          <w:lang w:val="pt-BR"/>
+        </w:rPr>
+        <w:t>Implementar a Interface de Usuário (UI) para o widget do aplicati</w:t>
+      </w:r>
+      <w:r>
+        <w:rPr>
+          <w:lang w:val="pt-BR"/>
+        </w:rPr>
+        <w:t>vo</w:t>
+      </w:r>
+      <w:r>
+        <w:rPr>
+          <w:lang w:val="pt-BR"/>
+        </w:rPr>
+        <w:t>;</w:t>
+      </w:r>
+    </w:p>
+    <w:p>
+      <w:pPr>
+        <w:pBdr>
+          <w:top w:val="nil"/>
+          <w:left w:val="nil"/>
+          <w:bottom w:val="nil"/>
+          <w:right w:val="nil"/>
+          <w:between w:val="nil"/>
+        </w:pBdr>
+        <w:rPr>
+          <w:lang w:val="pt-BR"/>
+        </w:rPr>
+      </w:pPr>
+    </w:p>
+    <w:p>
+      <w:pPr>
+        <w:pStyle w:val="ListParagraph"/>
+        <w:numPr>
+          <w:ilvl w:val="0"/>
+          <w:numId w:val="7"/>
+        </w:numPr>
+        <w:pBdr>
+          <w:top w:val="nil"/>
+          <w:left w:val="nil"/>
+          <w:bottom w:val="nil"/>
+          <w:right w:val="nil"/>
+          <w:between w:val="nil"/>
+        </w:pBdr>
+        <w:rPr>
+          <w:lang w:val="pt-BR"/>
+        </w:rPr>
+      </w:pPr>
+      <w:r>
+        <w:rPr>
+          <w:lang w:val="pt-BR"/>
+        </w:rPr>
+        <w:t>Criar o layout do widget que mostra o resumo do budget da viagem atual;</w:t>
+      </w:r>
+    </w:p>
+    <w:p>
+      <w:pPr>
+        <w:pStyle w:val="ListParagraph"/>
+        <w:numPr>
+          <w:ilvl w:val="0"/>
+          <w:numId w:val="7"/>
+        </w:numPr>
+        <w:pBdr>
+          <w:top w:val="nil"/>
+          <w:left w:val="nil"/>
+          <w:bottom w:val="nil"/>
+          <w:right w:val="nil"/>
+          <w:between w:val="nil"/>
+        </w:pBdr>
+        <w:rPr>
+          <w:lang w:val="pt-BR"/>
+        </w:rPr>
+      </w:pPr>
+      <w:r>
+        <w:rPr>
+          <w:lang w:val="pt-BR"/>
+        </w:rPr>
+        <w:t>Adicionar as strings do layout para o arquivo strings.xml</w:t>
+      </w:r>
+    </w:p>
+    <w:p>
+      <w:pPr>
+        <w:pStyle w:val="ListParagraph"/>
+        <w:numPr>
+          <w:ilvl w:val="0"/>
+          <w:numId w:val="7"/>
+        </w:numPr>
+        <w:pBdr>
+          <w:top w:val="nil"/>
+          <w:left w:val="nil"/>
+          <w:bottom w:val="nil"/>
+          <w:right w:val="nil"/>
+          <w:between w:val="nil"/>
+        </w:pBdr>
+        <w:rPr>
+          <w:lang w:val="pt-BR"/>
+        </w:rPr>
+      </w:pPr>
+      <w:r>
+        <w:rPr>
+          <w:lang w:val="pt-BR"/>
+        </w:rPr>
         <w:t>Atualizar widget com dados da viagem atual.</w:t>
       </w:r>
     </w:p>
@@ -3190,9 +4067,60 @@
         <w:rPr>
           <w:lang w:val="pt-BR"/>
         </w:rPr>
-        <w:lastRenderedPageBreak/>
         <w:t>Configurar o google admob para gerar anuncios dentro do aplicativo;</w:t>
       </w:r>
+    </w:p>
+    <w:p>
+      <w:pPr>
+        <w:pStyle w:val="Heading2"/>
+        <w:pBdr>
+          <w:top w:val="nil"/>
+          <w:left w:val="nil"/>
+          <w:bottom w:val="nil"/>
+          <w:right w:val="nil"/>
+          <w:between w:val="nil"/>
+        </w:pBdr>
+        <w:rPr>
+          <w:lang w:val="pt-BR"/>
+        </w:rPr>
+      </w:pPr>
+      <w:r>
+        <w:rPr>
+          <w:lang w:val="pt-BR"/>
+        </w:rPr>
+        <w:t xml:space="preserve">Tarefa </w:t>
+      </w:r>
+      <w:r>
+        <w:rPr>
+          <w:lang w:val="pt-BR"/>
+        </w:rPr>
+        <w:t>6</w:t>
+      </w:r>
+      <w:r>
+        <w:rPr>
+          <w:lang w:val="pt-BR"/>
+        </w:rPr>
+        <w:t xml:space="preserve">: Implementar </w:t>
+      </w:r>
+      <w:r>
+        <w:rPr>
+          <w:lang w:val="pt-BR"/>
+        </w:rPr>
+        <w:t>notificações</w:t>
+      </w:r>
+      <w:r>
+        <w:rPr>
+          <w:lang w:val="pt-BR"/>
+        </w:rPr>
+        <w:t>;</w:t>
+      </w:r>
+    </w:p>
+    <w:p>
+      <w:pPr>
+        <w:rPr>
+          <w:lang w:val="pt-BR"/>
+        </w:rPr>
+      </w:pPr>
     </w:p>
     <w:p>
       <w:pPr>
@@ -3201,269 +4129,39 @@
           <w:ilvl w:val="0"/>
           <w:numId w:val="8"/>
         </w:numPr>
-        <w:pBdr>
-          <w:top w:val="nil"/>
-          <w:left w:val="nil"/>
-          <w:bottom w:val="nil"/>
-          <w:right w:val="nil"/>
-          <w:between w:val="nil"/>
-        </w:pBdr>
-        <w:rPr>
-          <w:lang w:val="pt-BR"/>
-        </w:rPr>
-      </w:pPr>
-      <w:r>
-        <w:rPr>
-          <w:lang w:val="pt-BR"/>
-        </w:rPr>
-        <w:t>Configurar o google maps para que o usuário possa escolher o destino da viagem no mapa</w:t>
-      </w:r>
-      <w:r>
-        <w:rPr>
-          <w:lang w:val="pt-BR"/>
-        </w:rPr>
-        <w:t>.</w:t>
-      </w:r>
-    </w:p>
-    <w:p>
-      <w:pPr>
-        <w:pBdr>
-          <w:top w:val="nil"/>
-          <w:left w:val="nil"/>
-          <w:bottom w:val="nil"/>
-          <w:right w:val="nil"/>
-          <w:between w:val="nil"/>
-        </w:pBdr>
-        <w:rPr>
-          <w:lang w:val="pt-BR"/>
-        </w:rPr>
-      </w:pPr>
-    </w:p>
-    <w:p>
-      <w:pPr>
-        <w:pBdr>
-          <w:top w:val="nil"/>
-          <w:left w:val="nil"/>
-          <w:bottom w:val="nil"/>
-          <w:right w:val="nil"/>
-          <w:between w:val="nil"/>
-        </w:pBdr>
-        <w:rPr>
-          <w:lang w:val="pt-BR"/>
-        </w:rPr>
-      </w:pPr>
-    </w:p>
-    <w:p>
-      <w:pPr>
-        <w:pBdr>
-          <w:top w:val="nil"/>
-          <w:left w:val="nil"/>
-          <w:bottom w:val="nil"/>
-          <w:right w:val="nil"/>
-          <w:between w:val="nil"/>
-        </w:pBdr>
-        <w:rPr>
-          <w:lang w:val="pt-BR"/>
-        </w:rPr>
-      </w:pPr>
-    </w:p>
-    <w:p>
-      <w:pPr>
-        <w:pBdr>
-          <w:top w:val="nil"/>
-          <w:left w:val="nil"/>
-          <w:bottom w:val="nil"/>
-          <w:right w:val="nil"/>
-          <w:between w:val="nil"/>
-        </w:pBdr>
-        <w:rPr>
-          <w:lang w:val="pt-BR"/>
-        </w:rPr>
-      </w:pPr>
-    </w:p>
-    <w:p>
-      <w:pPr>
-        <w:pBdr>
-          <w:top w:val="nil"/>
-          <w:left w:val="nil"/>
-          <w:bottom w:val="nil"/>
-          <w:right w:val="nil"/>
-          <w:between w:val="nil"/>
-        </w:pBdr>
-        <w:rPr>
-          <w:lang w:val="pt-BR"/>
-        </w:rPr>
-      </w:pPr>
-      <w:r>
-        <w:rPr>
-          <w:lang w:val="pt-BR"/>
-        </w:rPr>
-        <w:t xml:space="preserve">Adicione quantas tarefas que achar necessárias para concluir seu app. </w:t>
-      </w:r>
-    </w:p>
-    <w:p>
-      <w:pPr>
-        <w:pBdr>
-          <w:top w:val="nil"/>
-          <w:left w:val="nil"/>
-          <w:bottom w:val="nil"/>
-          <w:right w:val="nil"/>
-          <w:between w:val="nil"/>
-        </w:pBdr>
-        <w:rPr>
-          <w:lang w:val="pt-BR"/>
-        </w:rPr>
-      </w:pPr>
-    </w:p>
-    <w:p>
-      <w:pPr>
-        <w:pBdr>
-          <w:top w:val="nil"/>
-          <w:left w:val="nil"/>
-          <w:bottom w:val="nil"/>
-          <w:right w:val="nil"/>
-          <w:between w:val="nil"/>
-        </w:pBdr>
-      </w:pPr>
-      <w:r>
-        <w:pict w14:anchorId="3BA13F93">
-          <v:rect id="_x0000_i1026" style="width:0;height:1.5pt" o:hralign="center" o:hrstd="t" o:hr="t" fillcolor="#a0a0a0" stroked="f"/>
-        </w:pict>
-      </w:r>
-    </w:p>
-    <w:p>
-      <w:pPr>
-        <w:pBdr>
-          <w:top w:val="nil"/>
-          <w:left w:val="nil"/>
-          <w:bottom w:val="nil"/>
-          <w:right w:val="nil"/>
-          <w:between w:val="nil"/>
-        </w:pBdr>
-      </w:pPr>
-      <w:proofErr w:type="spellStart"/>
-      <w:r>
-        <w:rPr>
-          <w:b/>
-        </w:rPr>
-        <w:t>Instruções</w:t>
-      </w:r>
-      <w:proofErr w:type="spellEnd"/>
-      <w:r>
-        <w:rPr>
-          <w:b/>
-        </w:rPr>
-        <w:t xml:space="preserve"> para </w:t>
-      </w:r>
-      <w:proofErr w:type="spellStart"/>
-      <w:r>
-        <w:rPr>
-          <w:b/>
-        </w:rPr>
-        <w:t>Envio</w:t>
-      </w:r>
-      <w:proofErr w:type="spellEnd"/>
-    </w:p>
-    <w:p>
-      <w:pPr>
-        <w:numPr>
-          <w:ilvl w:val="0"/>
-          <w:numId w:val="1"/>
-        </w:numPr>
-        <w:pBdr>
-          <w:top w:val="nil"/>
-          <w:left w:val="nil"/>
-          <w:bottom w:val="nil"/>
-          <w:right w:val="nil"/>
-          <w:between w:val="nil"/>
-        </w:pBdr>
-        <w:contextualSpacing/>
-        <w:rPr>
-          <w:lang w:val="pt-BR"/>
-        </w:rPr>
-      </w:pPr>
-      <w:r>
-        <w:rPr>
-          <w:rFonts w:ascii="Arial Unicode MS" w:eastAsia="Arial Unicode MS" w:hAnsi="Arial Unicode MS" w:cs="Arial Unicode MS"/>
-          <w:lang w:val="pt-BR"/>
-        </w:rPr>
-        <w:t>Assim que completar todas as partes, faça o download deste documento como um PDF [ File → Download as PDF ]</w:t>
-      </w:r>
-    </w:p>
-    <w:p>
-      <w:pPr>
-        <w:numPr>
-          <w:ilvl w:val="0"/>
-          <w:numId w:val="1"/>
-        </w:numPr>
-        <w:pBdr>
-          <w:top w:val="nil"/>
-          <w:left w:val="nil"/>
-          <w:bottom w:val="nil"/>
-          <w:right w:val="nil"/>
-          <w:between w:val="nil"/>
-        </w:pBdr>
-        <w:contextualSpacing/>
-        <w:rPr>
-          <w:lang w:val="pt-BR"/>
-        </w:rPr>
-      </w:pPr>
-      <w:r>
-        <w:rPr>
-          <w:lang w:val="pt-BR"/>
-        </w:rPr>
-        <w:t>Crie um repositório novo no Github para o capstone. Dê o nome “</w:t>
-      </w:r>
-      <w:r>
-        <w:rPr>
-          <w:b/>
-          <w:lang w:val="pt-BR"/>
-        </w:rPr>
-        <w:t>Capstone Project</w:t>
-      </w:r>
-      <w:r>
-        <w:rPr>
-          <w:lang w:val="pt-BR"/>
-        </w:rPr>
-        <w:t>”</w:t>
-      </w:r>
-    </w:p>
-    <w:p>
-      <w:pPr>
-        <w:numPr>
-          <w:ilvl w:val="0"/>
-          <w:numId w:val="1"/>
-        </w:numPr>
-        <w:pBdr>
-          <w:top w:val="nil"/>
-          <w:left w:val="nil"/>
-          <w:bottom w:val="nil"/>
-          <w:right w:val="nil"/>
-          <w:between w:val="nil"/>
-        </w:pBdr>
-        <w:contextualSpacing/>
-        <w:rPr>
-          <w:lang w:val="pt-BR"/>
-        </w:rPr>
-      </w:pPr>
-      <w:r>
-        <w:rPr>
-          <w:lang w:val="pt-BR"/>
-        </w:rPr>
-        <w:t>Adicione este documento no seu repositório. Tenha certeza que está nomeado como “</w:t>
-      </w:r>
-      <w:r>
-        <w:rPr>
-          <w:b/>
-          <w:lang w:val="pt-BR"/>
-        </w:rPr>
-        <w:t>Capstone_Stage1.pdf</w:t>
-      </w:r>
-      <w:r>
-        <w:rPr>
-          <w:lang w:val="pt-BR"/>
-        </w:rPr>
-        <w:t xml:space="preserve">” </w:t>
+        <w:rPr>
+          <w:lang w:val="pt-BR"/>
+        </w:rPr>
+      </w:pPr>
+      <w:r>
+        <w:rPr>
+          <w:lang w:val="pt-BR"/>
+        </w:rPr>
+        <w:t>Gerar notificações para o usuário</w:t>
+      </w:r>
+      <w:r>
+        <w:rPr>
+          <w:lang w:val="pt-BR"/>
+        </w:rPr>
+        <w:t xml:space="preserve"> com o Firebase Job Dispatcher para</w:t>
+      </w:r>
+      <w:r>
+        <w:rPr>
+          <w:lang w:val="pt-BR"/>
+        </w:rPr>
+        <w:t xml:space="preserve"> lembr</w:t>
+      </w:r>
+      <w:r>
+        <w:rPr>
+          <w:lang w:val="pt-BR"/>
+        </w:rPr>
+        <w:t>á-lo</w:t>
+      </w:r>
+      <w:r>
+        <w:rPr>
+          <w:lang w:val="pt-BR"/>
+        </w:rPr>
+        <w:t xml:space="preserve"> de lançar despesas diariamente dentro do período de início e fim de uma viagem.</w:t>
       </w:r>
     </w:p>
     <w:p>
@@ -3495,8 +4193,8 @@
       </w:pPr>
     </w:p>
     <w:sectPr>
-      <w:headerReference w:type="default" r:id="rId10"/>
-      <w:footerReference w:type="default" r:id="rId11"/>
+      <w:headerReference w:type="default" r:id="rId12"/>
+      <w:footerReference w:type="default" r:id="rId13"/>
       <w:pgSz w:w="12240" w:h="15840"/>
       <w:pgMar w:top="1440" w:right="1440" w:bottom="1440" w:left="1440" w:header="0" w:footer="720" w:gutter="0"/>
       <w:pgNumType w:start="1"/>
@@ -3732,16 +4430,129 @@
     </w:lvl>
   </w:abstractNum>
   <w:abstractNum w:abstractNumId="1" w15:restartNumberingAfterBreak="0">
+    <w:nsid w:val="1CE655B1"/>
+    <w:multiLevelType w:val="hybridMultilevel"/>
+    <w:tmpl w:val="30D275E8"/>
+    <w:lvl w:ilvl="0" w:tplc="04090001">
+      <w:start w:val="1"/>
+      <w:numFmt w:val="bullet"/>
+      <w:lvlText w:val=""/>
+      <w:lvlJc w:val="left"/>
+      <w:pPr>
+        <w:ind w:left="1440" w:hanging="360"/>
+      </w:pPr>
+      <w:rPr>
+        <w:rFonts w:ascii="Symbol" w:hAnsi="Symbol" w:hint="default"/>
+      </w:rPr>
+    </w:lvl>
+    <w:lvl w:ilvl="1" w:tplc="04090003">
+      <w:start w:val="1"/>
+      <w:numFmt w:val="bullet"/>
+      <w:lvlText w:val="o"/>
+      <w:lvlJc w:val="left"/>
+      <w:pPr>
+        <w:ind w:left="2160" w:hanging="360"/>
+      </w:pPr>
+      <w:rPr>
+        <w:rFonts w:ascii="Courier New" w:hAnsi="Courier New" w:cs="Courier New" w:hint="default"/>
+      </w:rPr>
+    </w:lvl>
+    <w:lvl w:ilvl="2" w:tplc="04090005" w:tentative="1">
+      <w:start w:val="1"/>
+      <w:numFmt w:val="bullet"/>
+      <w:lvlText w:val=""/>
+      <w:lvlJc w:val="left"/>
+      <w:pPr>
+        <w:ind w:left="2880" w:hanging="360"/>
+      </w:pPr>
+      <w:rPr>
+        <w:rFonts w:ascii="Wingdings" w:hAnsi="Wingdings" w:hint="default"/>
+      </w:rPr>
+    </w:lvl>
+    <w:lvl w:ilvl="3" w:tplc="04090001" w:tentative="1">
+      <w:start w:val="1"/>
+      <w:numFmt w:val="bullet"/>
+      <w:lvlText w:val=""/>
+      <w:lvlJc w:val="left"/>
+      <w:pPr>
+        <w:ind w:left="3600" w:hanging="360"/>
+      </w:pPr>
+      <w:rPr>
+        <w:rFonts w:ascii="Symbol" w:hAnsi="Symbol" w:hint="default"/>
+      </w:rPr>
+    </w:lvl>
+    <w:lvl w:ilvl="4" w:tplc="04090003" w:tentative="1">
+      <w:start w:val="1"/>
+      <w:numFmt w:val="bullet"/>
+      <w:lvlText w:val="o"/>
+      <w:lvlJc w:val="left"/>
+      <w:pPr>
+        <w:ind w:left="4320" w:hanging="360"/>
+      </w:pPr>
+      <w:rPr>
+        <w:rFonts w:ascii="Courier New" w:hAnsi="Courier New" w:cs="Courier New" w:hint="default"/>
+      </w:rPr>
+    </w:lvl>
+    <w:lvl w:ilvl="5" w:tplc="04090005" w:tentative="1">
+      <w:start w:val="1"/>
+      <w:numFmt w:val="bullet"/>
+      <w:lvlText w:val=""/>
+      <w:lvlJc w:val="left"/>
+      <w:pPr>
+        <w:ind w:left="5040" w:hanging="360"/>
+      </w:pPr>
+      <w:rPr>
+        <w:rFonts w:ascii="Wingdings" w:hAnsi="Wingdings" w:hint="default"/>
+      </w:rPr>
+    </w:lvl>
+    <w:lvl w:ilvl="6" w:tplc="04090001" w:tentative="1">
+      <w:start w:val="1"/>
+      <w:numFmt w:val="bullet"/>
+      <w:lvlText w:val=""/>
+      <w:lvlJc w:val="left"/>
+      <w:pPr>
+        <w:ind w:left="5760" w:hanging="360"/>
+      </w:pPr>
+      <w:rPr>
+        <w:rFonts w:ascii="Symbol" w:hAnsi="Symbol" w:hint="default"/>
+      </w:rPr>
+    </w:lvl>
+    <w:lvl w:ilvl="7" w:tplc="04090003" w:tentative="1">
+      <w:start w:val="1"/>
+      <w:numFmt w:val="bullet"/>
+      <w:lvlText w:val="o"/>
+      <w:lvlJc w:val="left"/>
+      <w:pPr>
+        <w:ind w:left="6480" w:hanging="360"/>
+      </w:pPr>
+      <w:rPr>
+        <w:rFonts w:ascii="Courier New" w:hAnsi="Courier New" w:cs="Courier New" w:hint="default"/>
+      </w:rPr>
+    </w:lvl>
+    <w:lvl w:ilvl="8" w:tplc="04090005" w:tentative="1">
+      <w:start w:val="1"/>
+      <w:numFmt w:val="bullet"/>
+      <w:lvlText w:val=""/>
+      <w:lvlJc w:val="left"/>
+      <w:pPr>
+        <w:ind w:left="7200" w:hanging="360"/>
+      </w:pPr>
+      <w:rPr>
+        <w:rFonts w:ascii="Wingdings" w:hAnsi="Wingdings" w:hint="default"/>
+      </w:rPr>
+    </w:lvl>
+  </w:abstractNum>
+  <w:abstractNum w:abstractNumId="2" w15:restartNumberingAfterBreak="0">
     <w:nsid w:val="41690800"/>
     <w:multiLevelType w:val="hybridMultilevel"/>
-    <w:tmpl w:val="18665638"/>
+    <w:tmpl w:val="A5A8CEF2"/>
     <w:lvl w:ilvl="0" w:tplc="04090001">
       <w:start w:val="1"/>
       <w:numFmt w:val="bullet"/>
       <w:lvlText w:val=""/>
       <w:lvlJc w:val="left"/>
       <w:pPr>
-        <w:ind w:left="1440" w:hanging="360"/>
+        <w:ind w:left="1080" w:hanging="360"/>
       </w:pPr>
       <w:rPr>
         <w:rFonts w:ascii="Symbol" w:hAnsi="Symbol" w:hint="default"/>
@@ -3753,7 +4564,7 @@
       <w:lvlText w:val="o"/>
       <w:lvlJc w:val="left"/>
       <w:pPr>
-        <w:ind w:left="2160" w:hanging="360"/>
+        <w:ind w:left="1800" w:hanging="360"/>
       </w:pPr>
       <w:rPr>
         <w:rFonts w:ascii="Courier New" w:hAnsi="Courier New" w:cs="Courier New" w:hint="default"/>
@@ -3765,7 +4576,7 @@
       <w:lvlText w:val=""/>
       <w:lvlJc w:val="left"/>
       <w:pPr>
-        <w:ind w:left="2880" w:hanging="360"/>
+        <w:ind w:left="2520" w:hanging="360"/>
       </w:pPr>
       <w:rPr>
         <w:rFonts w:ascii="Wingdings" w:hAnsi="Wingdings" w:hint="default"/>
@@ -3777,7 +4588,7 @@
       <w:lvlText w:val=""/>
       <w:lvlJc w:val="left"/>
       <w:pPr>
-        <w:ind w:left="3600" w:hanging="360"/>
+        <w:ind w:left="3240" w:hanging="360"/>
       </w:pPr>
       <w:rPr>
         <w:rFonts w:ascii="Symbol" w:hAnsi="Symbol" w:hint="default"/>
@@ -3789,7 +4600,7 @@
       <w:lvlText w:val="o"/>
       <w:lvlJc w:val="left"/>
       <w:pPr>
-        <w:ind w:left="4320" w:hanging="360"/>
+        <w:ind w:left="3960" w:hanging="360"/>
       </w:pPr>
       <w:rPr>
         <w:rFonts w:ascii="Courier New" w:hAnsi="Courier New" w:cs="Courier New" w:hint="default"/>
@@ -3801,7 +4612,7 @@
       <w:lvlText w:val=""/>
       <w:lvlJc w:val="left"/>
       <w:pPr>
-        <w:ind w:left="5040" w:hanging="360"/>
+        <w:ind w:left="4680" w:hanging="360"/>
       </w:pPr>
       <w:rPr>
         <w:rFonts w:ascii="Wingdings" w:hAnsi="Wingdings" w:hint="default"/>
@@ -3813,7 +4624,7 @@
       <w:lvlText w:val=""/>
       <w:lvlJc w:val="left"/>
       <w:pPr>
-        <w:ind w:left="5760" w:hanging="360"/>
+        <w:ind w:left="5400" w:hanging="360"/>
       </w:pPr>
       <w:rPr>
         <w:rFonts w:ascii="Symbol" w:hAnsi="Symbol" w:hint="default"/>
@@ -3825,7 +4636,7 @@
       <w:lvlText w:val="o"/>
       <w:lvlJc w:val="left"/>
       <w:pPr>
-        <w:ind w:left="6480" w:hanging="360"/>
+        <w:ind w:left="6120" w:hanging="360"/>
       </w:pPr>
       <w:rPr>
         <w:rFonts w:ascii="Courier New" w:hAnsi="Courier New" w:cs="Courier New" w:hint="default"/>
@@ -3837,14 +4648,14 @@
       <w:lvlText w:val=""/>
       <w:lvlJc w:val="left"/>
       <w:pPr>
-        <w:ind w:left="7200" w:hanging="360"/>
+        <w:ind w:left="6840" w:hanging="360"/>
       </w:pPr>
       <w:rPr>
         <w:rFonts w:ascii="Wingdings" w:hAnsi="Wingdings" w:hint="default"/>
       </w:rPr>
     </w:lvl>
   </w:abstractNum>
-  <w:abstractNum w:abstractNumId="2" w15:restartNumberingAfterBreak="0">
+  <w:abstractNum w:abstractNumId="3" w15:restartNumberingAfterBreak="0">
     <w:nsid w:val="43DF7AF4"/>
     <w:multiLevelType w:val="hybridMultilevel"/>
     <w:tmpl w:val="8D2EC82C"/>
@@ -3957,7 +4768,7 @@
       </w:rPr>
     </w:lvl>
   </w:abstractNum>
-  <w:abstractNum w:abstractNumId="3" w15:restartNumberingAfterBreak="0">
+  <w:abstractNum w:abstractNumId="4" w15:restartNumberingAfterBreak="0">
     <w:nsid w:val="60A01295"/>
     <w:multiLevelType w:val="multilevel"/>
     <w:tmpl w:val="39DC3662"/>
@@ -4070,7 +4881,7 @@
       </w:rPr>
     </w:lvl>
   </w:abstractNum>
-  <w:abstractNum w:abstractNumId="4" w15:restartNumberingAfterBreak="0">
+  <w:abstractNum w:abstractNumId="5" w15:restartNumberingAfterBreak="0">
     <w:nsid w:val="65763EA5"/>
     <w:multiLevelType w:val="multilevel"/>
     <w:tmpl w:val="E744A412"/>
@@ -4183,7 +4994,7 @@
       </w:rPr>
     </w:lvl>
   </w:abstractNum>
-  <w:abstractNum w:abstractNumId="5" w15:restartNumberingAfterBreak="0">
+  <w:abstractNum w:abstractNumId="6" w15:restartNumberingAfterBreak="0">
     <w:nsid w:val="6BB96B73"/>
     <w:multiLevelType w:val="multilevel"/>
     <w:tmpl w:val="D28A7984"/>
@@ -4296,7 +5107,7 @@
       </w:rPr>
     </w:lvl>
   </w:abstractNum>
-  <w:abstractNum w:abstractNumId="6" w15:restartNumberingAfterBreak="0">
+  <w:abstractNum w:abstractNumId="7" w15:restartNumberingAfterBreak="0">
     <w:nsid w:val="7B9E39AD"/>
     <w:multiLevelType w:val="multilevel"/>
     <w:tmpl w:val="AE2A2390"/>
@@ -4409,7 +5220,7 @@
       </w:rPr>
     </w:lvl>
   </w:abstractNum>
-  <w:abstractNum w:abstractNumId="7" w15:restartNumberingAfterBreak="0">
+  <w:abstractNum w:abstractNumId="8" w15:restartNumberingAfterBreak="0">
     <w:nsid w:val="7C646236"/>
     <w:multiLevelType w:val="hybridMultilevel"/>
     <w:tmpl w:val="11F8DB0A"/>
@@ -4523,27 +5334,30 @@
     </w:lvl>
   </w:abstractNum>
   <w:num w:numId="1">
+    <w:abstractNumId w:val="7"/>
+  </w:num>
+  <w:num w:numId="2">
+    <w:abstractNumId w:val="4"/>
+  </w:num>
+  <w:num w:numId="3">
+    <w:abstractNumId w:val="5"/>
+  </w:num>
+  <w:num w:numId="4">
     <w:abstractNumId w:val="6"/>
   </w:num>
-  <w:num w:numId="2">
+  <w:num w:numId="5">
     <w:abstractNumId w:val="3"/>
-  </w:num>
-  <w:num w:numId="3">
-    <w:abstractNumId w:val="4"/>
-  </w:num>
-  <w:num w:numId="4">
-    <w:abstractNumId w:val="5"/>
-  </w:num>
-  <w:num w:numId="5">
-    <w:abstractNumId w:val="2"/>
   </w:num>
   <w:num w:numId="6">
     <w:abstractNumId w:val="0"/>
   </w:num>
   <w:num w:numId="7">
-    <w:abstractNumId w:val="7"/>
+    <w:abstractNumId w:val="8"/>
   </w:num>
   <w:num w:numId="8">
+    <w:abstractNumId w:val="2"/>
+  </w:num>
+  <w:num w:numId="9">
     <w:abstractNumId w:val="1"/>
   </w:num>
 </w:numbering>

</xml_diff>